<commit_message>
Update doc closes #12
</commit_message>
<xml_diff>
--- a/documentação/Documentação PI 5º Semestre.docx
+++ b/documentação/Documentação PI 5º Semestre.docx
@@ -79,6 +79,14 @@
             </wp14:sizeRelV>
           </wp:anchor>
         </w:drawing>
+      </w:r>
+      <w:r>
+        <w:rPr>
+          <w:b/>
+          <w:sz w:val="24"/>
+          <w:szCs w:val="24"/>
+        </w:rPr>
+        <w:t xml:space="preserve"> </w:t>
       </w:r>
     </w:p>
     <w:p>
@@ -1038,7 +1046,7 @@
               </wp:anchor>
             </w:drawing>
           </mc:Choice>
-          <mc:Fallback xmlns:cx1="http://schemas.microsoft.com/office/drawing/2015/9/8/chartex" xmlns:cx2="http://schemas.microsoft.com/office/drawing/2015/10/21/chartex" xmlns:cx3="http://schemas.microsoft.com/office/drawing/2016/5/9/chartex" xmlns:cx4="http://schemas.microsoft.com/office/drawing/2016/5/10/chartex" xmlns:cx5="http://schemas.microsoft.com/office/drawing/2016/5/11/chartex" xmlns:cx6="http://schemas.microsoft.com/office/drawing/2016/5/12/chartex" xmlns:cx7="http://schemas.microsoft.com/office/drawing/2016/5/13/chartex" xmlns:cx8="http://schemas.microsoft.com/office/drawing/2016/5/14/chartex" xmlns:aink="http://schemas.microsoft.com/office/drawing/2016/ink" xmlns:am3d="http://schemas.microsoft.com/office/drawing/2017/model3d" xmlns:oel="http://schemas.microsoft.com/office/2019/extlst" xmlns:w16cex="http://schemas.microsoft.com/office/word/2018/wordml/cex" xmlns:w16cid="http://schemas.microsoft.com/office/word/2016/wordml/cid" xmlns:w16="http://schemas.microsoft.com/office/word/2018/wordml" xmlns:w16du="http://schemas.microsoft.com/office/word/2023/wordml/word16du" xmlns:w16sdtdh="http://schemas.microsoft.com/office/word/2020/wordml/sdtdatahash" xmlns:w16sdtfl="http://schemas.microsoft.com/office/word/2024/wordml/sdtformatlock">
+          <mc:Fallback xmlns:w16sdtfl="http://schemas.microsoft.com/office/word/2024/wordml/sdtformatlock" xmlns:w16sdtdh="http://schemas.microsoft.com/office/word/2020/wordml/sdtdatahash" xmlns:w16du="http://schemas.microsoft.com/office/word/2023/wordml/word16du" xmlns:w16="http://schemas.microsoft.com/office/word/2018/wordml" xmlns:w16cid="http://schemas.microsoft.com/office/word/2016/wordml/cid" xmlns:w16cex="http://schemas.microsoft.com/office/word/2018/wordml/cex" xmlns:oel="http://schemas.microsoft.com/office/2019/extlst" xmlns:am3d="http://schemas.microsoft.com/office/drawing/2017/model3d" xmlns:aink="http://schemas.microsoft.com/office/drawing/2016/ink" xmlns:cx8="http://schemas.microsoft.com/office/drawing/2016/5/14/chartex" xmlns:cx7="http://schemas.microsoft.com/office/drawing/2016/5/13/chartex" xmlns:cx6="http://schemas.microsoft.com/office/drawing/2016/5/12/chartex" xmlns:cx5="http://schemas.microsoft.com/office/drawing/2016/5/11/chartex" xmlns:cx4="http://schemas.microsoft.com/office/drawing/2016/5/10/chartex" xmlns:cx3="http://schemas.microsoft.com/office/drawing/2016/5/9/chartex" xmlns:cx2="http://schemas.microsoft.com/office/drawing/2015/10/21/chartex" xmlns:cx1="http://schemas.microsoft.com/office/drawing/2015/9/8/chartex">
             <w:pict>
               <v:rect w14:anchorId="271E3A70" id="Retângulo 1" o:spid="_x0000_s1026" style="position:absolute;margin-left:442.65pt;margin-top:12.65pt;width:16.8pt;height:26.7pt;z-index:251701248;visibility:visible;mso-wrap-style:square;mso-wrap-distance-left:9pt;mso-wrap-distance-top:0;mso-wrap-distance-right:9pt;mso-wrap-distance-bottom:0;mso-position-horizontal:absolute;mso-position-horizontal-relative:text;mso-position-vertical:absolute;mso-position-vertical-relative:text;v-text-anchor:middle" o:gfxdata="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" fillcolor="white [3212]" strokecolor="white [3212]"/>
             </w:pict>
@@ -2147,8 +2155,6 @@
         </w:rPr>
         <w:fldChar w:fldCharType="end"/>
       </w:r>
-      <w:bookmarkStart w:id="1" w:name="_GoBack"/>
-      <w:bookmarkEnd w:id="1"/>
     </w:p>
     <w:p>
       <w:pPr>
@@ -2234,7 +2240,7 @@
               </wp:anchor>
             </w:drawing>
           </mc:Choice>
-          <mc:Fallback xmlns:cx1="http://schemas.microsoft.com/office/drawing/2015/9/8/chartex" xmlns:cx2="http://schemas.microsoft.com/office/drawing/2015/10/21/chartex" xmlns:cx3="http://schemas.microsoft.com/office/drawing/2016/5/9/chartex" xmlns:cx4="http://schemas.microsoft.com/office/drawing/2016/5/10/chartex" xmlns:cx5="http://schemas.microsoft.com/office/drawing/2016/5/11/chartex" xmlns:cx6="http://schemas.microsoft.com/office/drawing/2016/5/12/chartex" xmlns:cx7="http://schemas.microsoft.com/office/drawing/2016/5/13/chartex" xmlns:cx8="http://schemas.microsoft.com/office/drawing/2016/5/14/chartex" xmlns:aink="http://schemas.microsoft.com/office/drawing/2016/ink" xmlns:am3d="http://schemas.microsoft.com/office/drawing/2017/model3d" xmlns:oel="http://schemas.microsoft.com/office/2019/extlst" xmlns:w16cex="http://schemas.microsoft.com/office/word/2018/wordml/cex" xmlns:w16cid="http://schemas.microsoft.com/office/word/2016/wordml/cid" xmlns:w16="http://schemas.microsoft.com/office/word/2018/wordml" xmlns:w16du="http://schemas.microsoft.com/office/word/2023/wordml/word16du" xmlns:w16sdtdh="http://schemas.microsoft.com/office/word/2020/wordml/sdtdatahash" xmlns:w16sdtfl="http://schemas.microsoft.com/office/word/2024/wordml/sdtformatlock">
+          <mc:Fallback xmlns:w16sdtfl="http://schemas.microsoft.com/office/word/2024/wordml/sdtformatlock" xmlns:w16sdtdh="http://schemas.microsoft.com/office/word/2020/wordml/sdtdatahash" xmlns:w16du="http://schemas.microsoft.com/office/word/2023/wordml/word16du" xmlns:w16="http://schemas.microsoft.com/office/word/2018/wordml" xmlns:w16cid="http://schemas.microsoft.com/office/word/2016/wordml/cid" xmlns:w16cex="http://schemas.microsoft.com/office/word/2018/wordml/cex" xmlns:oel="http://schemas.microsoft.com/office/2019/extlst" xmlns:am3d="http://schemas.microsoft.com/office/drawing/2017/model3d" xmlns:aink="http://schemas.microsoft.com/office/drawing/2016/ink" xmlns:cx8="http://schemas.microsoft.com/office/drawing/2016/5/14/chartex" xmlns:cx7="http://schemas.microsoft.com/office/drawing/2016/5/13/chartex" xmlns:cx6="http://schemas.microsoft.com/office/drawing/2016/5/12/chartex" xmlns:cx5="http://schemas.microsoft.com/office/drawing/2016/5/11/chartex" xmlns:cx4="http://schemas.microsoft.com/office/drawing/2016/5/10/chartex" xmlns:cx3="http://schemas.microsoft.com/office/drawing/2016/5/9/chartex" xmlns:cx2="http://schemas.microsoft.com/office/drawing/2015/10/21/chartex" xmlns:cx1="http://schemas.microsoft.com/office/drawing/2015/9/8/chartex">
             <w:pict>
               <v:rect w14:anchorId="41FAE7AD" id="Retângulo 6" o:spid="_x0000_s1026" style="position:absolute;left:0;text-align:left;margin-left:424pt;margin-top:515pt;width:50.25pt;height:42.75pt;z-index:-251657216;visibility:visible;mso-wrap-style:square;mso-wrap-distance-left:0;mso-wrap-distance-top:0;mso-wrap-distance-right:0;mso-wrap-distance-bottom:0;mso-position-horizontal:absolute;mso-position-horizontal-relative:text;mso-position-vertical:absolute;mso-position-vertical-relative:text;v-text-anchor:top" o:gfxdata="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" fillcolor="white [3201]" strokecolor="white [3201]">
                 <v:stroke startarrowwidth="narrow" startarrowlength="short" endarrowwidth="narrow" endarrowlength="short"/>
@@ -2332,7 +2338,7 @@
               </wp:anchor>
             </w:drawing>
           </mc:Choice>
-          <mc:Fallback xmlns:cx1="http://schemas.microsoft.com/office/drawing/2015/9/8/chartex" xmlns:cx2="http://schemas.microsoft.com/office/drawing/2015/10/21/chartex" xmlns:cx3="http://schemas.microsoft.com/office/drawing/2016/5/9/chartex" xmlns:cx4="http://schemas.microsoft.com/office/drawing/2016/5/10/chartex" xmlns:cx5="http://schemas.microsoft.com/office/drawing/2016/5/11/chartex" xmlns:cx6="http://schemas.microsoft.com/office/drawing/2016/5/12/chartex" xmlns:cx7="http://schemas.microsoft.com/office/drawing/2016/5/13/chartex" xmlns:cx8="http://schemas.microsoft.com/office/drawing/2016/5/14/chartex" xmlns:aink="http://schemas.microsoft.com/office/drawing/2016/ink" xmlns:am3d="http://schemas.microsoft.com/office/drawing/2017/model3d" xmlns:oel="http://schemas.microsoft.com/office/2019/extlst" xmlns:w16cex="http://schemas.microsoft.com/office/word/2018/wordml/cex" xmlns:w16cid="http://schemas.microsoft.com/office/word/2016/wordml/cid" xmlns:w16="http://schemas.microsoft.com/office/word/2018/wordml" xmlns:w16du="http://schemas.microsoft.com/office/word/2023/wordml/word16du" xmlns:w16sdtdh="http://schemas.microsoft.com/office/word/2020/wordml/sdtdatahash" xmlns:w16sdtfl="http://schemas.microsoft.com/office/word/2024/wordml/sdtformatlock">
+          <mc:Fallback xmlns:w16sdtfl="http://schemas.microsoft.com/office/word/2024/wordml/sdtformatlock" xmlns:w16sdtdh="http://schemas.microsoft.com/office/word/2020/wordml/sdtdatahash" xmlns:w16du="http://schemas.microsoft.com/office/word/2023/wordml/word16du" xmlns:w16="http://schemas.microsoft.com/office/word/2018/wordml" xmlns:w16cid="http://schemas.microsoft.com/office/word/2016/wordml/cid" xmlns:w16cex="http://schemas.microsoft.com/office/word/2018/wordml/cex" xmlns:oel="http://schemas.microsoft.com/office/2019/extlst" xmlns:am3d="http://schemas.microsoft.com/office/drawing/2017/model3d" xmlns:aink="http://schemas.microsoft.com/office/drawing/2016/ink" xmlns:cx8="http://schemas.microsoft.com/office/drawing/2016/5/14/chartex" xmlns:cx7="http://schemas.microsoft.com/office/drawing/2016/5/13/chartex" xmlns:cx6="http://schemas.microsoft.com/office/drawing/2016/5/12/chartex" xmlns:cx5="http://schemas.microsoft.com/office/drawing/2016/5/11/chartex" xmlns:cx4="http://schemas.microsoft.com/office/drawing/2016/5/10/chartex" xmlns:cx3="http://schemas.microsoft.com/office/drawing/2016/5/9/chartex" xmlns:cx2="http://schemas.microsoft.com/office/drawing/2015/10/21/chartex" xmlns:cx1="http://schemas.microsoft.com/office/drawing/2015/9/8/chartex">
             <w:pict>
               <v:rect w14:anchorId="10519215" id="Retângulo 5" o:spid="_x0000_s1027" style="position:absolute;margin-left:434.55pt;margin-top:243.2pt;width:37.2pt;height:18.75pt;z-index:-251658240;visibility:visible;mso-wrap-style:square;mso-width-percent:0;mso-height-percent:0;mso-wrap-distance-left:0;mso-wrap-distance-top:0;mso-wrap-distance-right:0;mso-wrap-distance-bottom:0;mso-position-horizontal:absolute;mso-position-horizontal-relative:text;mso-position-vertical:absolute;mso-position-vertical-relative:text;mso-width-percent:0;mso-height-percent:0;mso-width-relative:margin;mso-height-relative:margin;v-text-anchor:top" o:gfxdata="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" fillcolor="white [3212]" strokecolor="white [3201]">
                 <v:stroke startarrowwidth="narrow" startarrowlength="short" endarrowwidth="narrow" endarrowlength="short"/>
@@ -2363,14 +2369,14 @@
           <w:numId w:val="23"/>
         </w:numPr>
       </w:pPr>
-      <w:bookmarkStart w:id="2" w:name="_Toc176979445"/>
-      <w:bookmarkStart w:id="3" w:name="_Toc194343233"/>
+      <w:bookmarkStart w:id="1" w:name="_Toc176979445"/>
+      <w:bookmarkStart w:id="2" w:name="_Toc194343233"/>
       <w:r>
         <w:lastRenderedPageBreak/>
         <w:t>Visão Geral</w:t>
       </w:r>
+      <w:bookmarkEnd w:id="1"/>
       <w:bookmarkEnd w:id="2"/>
-      <w:bookmarkEnd w:id="3"/>
     </w:p>
     <w:p>
       <w:pPr>
@@ -2773,13 +2779,13 @@
           <w:numId w:val="23"/>
         </w:numPr>
       </w:pPr>
-      <w:bookmarkStart w:id="4" w:name="_Toc176979446"/>
-      <w:bookmarkStart w:id="5" w:name="_Toc194343234"/>
+      <w:bookmarkStart w:id="3" w:name="_Toc176979446"/>
+      <w:bookmarkStart w:id="4" w:name="_Toc194343234"/>
       <w:r>
         <w:t>Arquitetura do Sistema</w:t>
       </w:r>
+      <w:bookmarkEnd w:id="3"/>
       <w:bookmarkEnd w:id="4"/>
-      <w:bookmarkEnd w:id="5"/>
     </w:p>
     <w:p>
       <w:pPr>
@@ -3138,7 +3144,7 @@
           <w:color w:val="FF0000"/>
         </w:rPr>
       </w:pPr>
-      <w:bookmarkStart w:id="6" w:name="_Toc194343235"/>
+      <w:bookmarkStart w:id="5" w:name="_Toc194343235"/>
       <w:r>
         <w:rPr>
           <w:color w:val="FF0000"/>
@@ -3146,7 +3152,7 @@
         <w:lastRenderedPageBreak/>
         <w:t>Requisitos mínimos de hardware e software para o sistema</w:t>
       </w:r>
-      <w:bookmarkEnd w:id="6"/>
+      <w:bookmarkEnd w:id="5"/>
     </w:p>
     <w:p>
       <w:pPr>
@@ -3156,13 +3162,13 @@
           <w:numId w:val="23"/>
         </w:numPr>
       </w:pPr>
-      <w:bookmarkStart w:id="7" w:name="_Toc176979447"/>
-      <w:bookmarkStart w:id="8" w:name="_Toc194343236"/>
+      <w:bookmarkStart w:id="6" w:name="_Toc176979447"/>
+      <w:bookmarkStart w:id="7" w:name="_Toc194343236"/>
       <w:r>
         <w:t>Requisitos Funcionais</w:t>
       </w:r>
+      <w:bookmarkEnd w:id="6"/>
       <w:bookmarkEnd w:id="7"/>
-      <w:bookmarkEnd w:id="8"/>
     </w:p>
     <w:p>
       <w:pPr>
@@ -3180,7 +3186,31 @@
           <w:sz w:val="24"/>
           <w:szCs w:val="24"/>
         </w:rPr>
-        <w:t xml:space="preserve">RF001: O sistema deve permitir o cadastro e autenticação de </w:t>
+        <w:t>RF001: P</w:t>
+      </w:r>
+      <w:r>
+        <w:rPr>
+          <w:bCs/>
+          <w:sz w:val="24"/>
+          <w:szCs w:val="24"/>
+        </w:rPr>
+        <w:t>ermitir o cadastro</w:t>
+      </w:r>
+      <w:r>
+        <w:rPr>
+          <w:bCs/>
+          <w:sz w:val="24"/>
+          <w:szCs w:val="24"/>
+        </w:rPr>
+        <w:t>, edição, exclusão</w:t>
+      </w:r>
+      <w:r>
+        <w:rPr>
+          <w:bCs/>
+          <w:sz w:val="24"/>
+          <w:szCs w:val="24"/>
+        </w:rPr>
+        <w:t xml:space="preserve"> e autenticação de </w:t>
       </w:r>
       <w:r>
         <w:rPr>
@@ -3189,6 +3219,14 @@
           <w:szCs w:val="24"/>
         </w:rPr>
         <w:t>operadores</w:t>
+      </w:r>
+      <w:r>
+        <w:rPr>
+          <w:bCs/>
+          <w:sz w:val="24"/>
+          <w:szCs w:val="24"/>
+        </w:rPr>
+        <w:t xml:space="preserve"> do sistema</w:t>
       </w:r>
       <w:r>
         <w:rPr>
@@ -3215,15 +3253,23 @@
           <w:sz w:val="24"/>
           <w:szCs w:val="24"/>
         </w:rPr>
-        <w:t xml:space="preserve">RF002: O sistema deve </w:t>
-      </w:r>
-      <w:r>
-        <w:rPr>
-          <w:bCs/>
-          <w:sz w:val="24"/>
-          <w:szCs w:val="24"/>
-        </w:rPr>
-        <w:t>permitir o cadastro de clientes, fornecedores e eventos</w:t>
+        <w:t>RF002: P</w:t>
+      </w:r>
+      <w:r>
+        <w:rPr>
+          <w:bCs/>
+          <w:sz w:val="24"/>
+          <w:szCs w:val="24"/>
+        </w:rPr>
+        <w:t>ermitir o cadastro de clientes</w:t>
+      </w:r>
+      <w:r>
+        <w:rPr>
+          <w:bCs/>
+          <w:sz w:val="24"/>
+          <w:szCs w:val="24"/>
+        </w:rPr>
+        <w:t xml:space="preserve"> como Pessoa Física (PF) ou Pessoa Jurídica (PJ), armazenando as informações necessárias para contrato e contato</w:t>
       </w:r>
       <w:r>
         <w:rPr>
@@ -3250,24 +3296,7 @@
           <w:sz w:val="24"/>
           <w:szCs w:val="24"/>
         </w:rPr>
-        <w:t xml:space="preserve">RF003: </w:t>
-      </w:r>
-      <w:proofErr w:type="gramStart"/>
-      <w:r>
-        <w:rPr>
-          <w:bCs/>
-          <w:sz w:val="24"/>
-          <w:szCs w:val="24"/>
-        </w:rPr>
-        <w:t>O</w:t>
-      </w:r>
-      <w:r>
-        <w:rPr>
-          <w:bCs/>
-          <w:sz w:val="24"/>
-          <w:szCs w:val="24"/>
-        </w:rPr>
-        <w:t xml:space="preserve"> </w:t>
+        <w:t>RF003: Permitir a edição e exclusão de cadastros de clientes mediante aprovação do ADMIN</w:t>
       </w:r>
       <w:r>
         <w:rPr>
@@ -3277,7 +3306,6 @@
         </w:rPr>
         <w:t>.</w:t>
       </w:r>
-      <w:proofErr w:type="gramEnd"/>
     </w:p>
     <w:p>
       <w:pPr>
@@ -3295,18 +3323,24 @@
           <w:sz w:val="24"/>
           <w:szCs w:val="24"/>
         </w:rPr>
-        <w:t>RF004</w:t>
-      </w:r>
-      <w:proofErr w:type="gramStart"/>
-      <w:r>
-        <w:rPr>
-          <w:bCs/>
-          <w:sz w:val="24"/>
-          <w:szCs w:val="24"/>
-        </w:rPr>
-        <w:t>: .</w:t>
-      </w:r>
-      <w:proofErr w:type="gramEnd"/>
+        <w:t xml:space="preserve">RF004: </w:t>
+      </w:r>
+      <w:r>
+        <w:rPr>
+          <w:bCs/>
+          <w:sz w:val="24"/>
+          <w:szCs w:val="24"/>
+        </w:rPr>
+        <w:t>Permitir o upload de documentos no cadastro do cliente</w:t>
+      </w:r>
+      <w:r>
+        <w:rPr>
+          <w:bCs/>
+          <w:sz w:val="24"/>
+          <w:szCs w:val="24"/>
+        </w:rPr>
+        <w:t>.</w:t>
+      </w:r>
     </w:p>
     <w:p>
       <w:pPr>
@@ -3324,16 +3358,7 @@
           <w:sz w:val="24"/>
           <w:szCs w:val="24"/>
         </w:rPr>
-        <w:t>RF005</w:t>
-      </w:r>
-      <w:proofErr w:type="gramStart"/>
-      <w:r>
-        <w:rPr>
-          <w:bCs/>
-          <w:sz w:val="24"/>
-          <w:szCs w:val="24"/>
-        </w:rPr>
-        <w:t>:</w:t>
+        <w:t>RF005:</w:t>
       </w:r>
       <w:r>
         <w:rPr>
@@ -3349,9 +3374,16 @@
           <w:sz w:val="24"/>
           <w:szCs w:val="24"/>
         </w:rPr>
+        <w:t>Permitir o cadastro de eventos vinculado a um cliente</w:t>
+      </w:r>
+      <w:r>
+        <w:rPr>
+          <w:bCs/>
+          <w:sz w:val="24"/>
+          <w:szCs w:val="24"/>
+        </w:rPr>
         <w:t>.</w:t>
       </w:r>
-      <w:proofErr w:type="gramEnd"/>
     </w:p>
     <w:p>
       <w:pPr>
@@ -3369,16 +3401,7 @@
           <w:sz w:val="24"/>
           <w:szCs w:val="24"/>
         </w:rPr>
-        <w:t>RF006</w:t>
-      </w:r>
-      <w:proofErr w:type="gramStart"/>
-      <w:r>
-        <w:rPr>
-          <w:bCs/>
-          <w:sz w:val="24"/>
-          <w:szCs w:val="24"/>
-        </w:rPr>
-        <w:t>:</w:t>
+        <w:t>RF006:</w:t>
       </w:r>
       <w:r>
         <w:rPr>
@@ -3394,9 +3417,410 @@
           <w:sz w:val="24"/>
           <w:szCs w:val="24"/>
         </w:rPr>
+        <w:t>Permitir a definição do período do evento, incluindo a data de montagem, realização e desmontagem</w:t>
+      </w:r>
+      <w:r>
+        <w:rPr>
+          <w:bCs/>
+          <w:sz w:val="24"/>
+          <w:szCs w:val="24"/>
+        </w:rPr>
         <w:t>.</w:t>
       </w:r>
-      <w:proofErr w:type="gramEnd"/>
+    </w:p>
+    <w:p>
+      <w:pPr>
+        <w:spacing w:line="360" w:lineRule="auto"/>
+        <w:jc w:val="both"/>
+        <w:rPr>
+          <w:bCs/>
+          <w:sz w:val="24"/>
+          <w:szCs w:val="24"/>
+        </w:rPr>
+      </w:pPr>
+      <w:r>
+        <w:rPr>
+          <w:bCs/>
+          <w:sz w:val="24"/>
+          <w:szCs w:val="24"/>
+        </w:rPr>
+        <w:t>RF007: Deve bloquear automaticamente os dias reservados na agenda para evitar conflitos de eventos.</w:t>
+      </w:r>
+    </w:p>
+    <w:p>
+      <w:pPr>
+        <w:spacing w:line="360" w:lineRule="auto"/>
+        <w:jc w:val="both"/>
+        <w:rPr>
+          <w:bCs/>
+          <w:sz w:val="24"/>
+          <w:szCs w:val="24"/>
+        </w:rPr>
+      </w:pPr>
+      <w:r>
+        <w:rPr>
+          <w:bCs/>
+          <w:sz w:val="24"/>
+          <w:szCs w:val="24"/>
+        </w:rPr>
+        <w:t>RF0</w:t>
+      </w:r>
+      <w:r>
+        <w:rPr>
+          <w:bCs/>
+          <w:sz w:val="24"/>
+          <w:szCs w:val="24"/>
+        </w:rPr>
+        <w:t>08: Deve permitir a inclusão de informações financeiras do evento, como valor do contrato, forma de pagamento (à vista, com entrada ou parcelado), status de pagamento.</w:t>
+      </w:r>
+    </w:p>
+    <w:p>
+      <w:pPr>
+        <w:spacing w:line="360" w:lineRule="auto"/>
+        <w:jc w:val="both"/>
+        <w:rPr>
+          <w:bCs/>
+          <w:sz w:val="24"/>
+          <w:szCs w:val="24"/>
+        </w:rPr>
+      </w:pPr>
+      <w:r>
+        <w:rPr>
+          <w:bCs/>
+          <w:sz w:val="24"/>
+          <w:szCs w:val="24"/>
+        </w:rPr>
+        <w:t>RF0</w:t>
+      </w:r>
+      <w:r>
+        <w:rPr>
+          <w:bCs/>
+          <w:sz w:val="24"/>
+          <w:szCs w:val="24"/>
+        </w:rPr>
+        <w:t>09: Deve atualizar automaticamente a agenda com os dias bloqueados ao cadastrar um novo evento.</w:t>
+      </w:r>
+    </w:p>
+    <w:p>
+      <w:pPr>
+        <w:spacing w:line="360" w:lineRule="auto"/>
+        <w:jc w:val="both"/>
+        <w:rPr>
+          <w:bCs/>
+          <w:sz w:val="24"/>
+          <w:szCs w:val="24"/>
+        </w:rPr>
+      </w:pPr>
+      <w:r>
+        <w:rPr>
+          <w:bCs/>
+          <w:sz w:val="24"/>
+          <w:szCs w:val="24"/>
+        </w:rPr>
+        <w:t>RF0</w:t>
+      </w:r>
+      <w:r>
+        <w:rPr>
+          <w:bCs/>
+          <w:sz w:val="24"/>
+          <w:szCs w:val="24"/>
+        </w:rPr>
+        <w:t>10: Deve disponibilizar a agenda para consulta off-line da última atualização.</w:t>
+      </w:r>
+    </w:p>
+    <w:p>
+      <w:pPr>
+        <w:spacing w:line="360" w:lineRule="auto"/>
+        <w:jc w:val="both"/>
+        <w:rPr>
+          <w:bCs/>
+          <w:sz w:val="24"/>
+          <w:szCs w:val="24"/>
+        </w:rPr>
+      </w:pPr>
+      <w:r>
+        <w:rPr>
+          <w:bCs/>
+          <w:sz w:val="24"/>
+          <w:szCs w:val="24"/>
+        </w:rPr>
+        <w:t>RF0</w:t>
+      </w:r>
+      <w:r>
+        <w:rPr>
+          <w:bCs/>
+          <w:sz w:val="24"/>
+          <w:szCs w:val="24"/>
+        </w:rPr>
+        <w:t>11: Permitir a visualização de eventos cadastrados na agenda em um calendário interativo.</w:t>
+      </w:r>
+    </w:p>
+    <w:p>
+      <w:pPr>
+        <w:spacing w:line="360" w:lineRule="auto"/>
+        <w:jc w:val="both"/>
+        <w:rPr>
+          <w:bCs/>
+          <w:sz w:val="24"/>
+          <w:szCs w:val="24"/>
+        </w:rPr>
+      </w:pPr>
+      <w:r>
+        <w:rPr>
+          <w:bCs/>
+          <w:sz w:val="24"/>
+          <w:szCs w:val="24"/>
+        </w:rPr>
+        <w:t>RF0</w:t>
+      </w:r>
+      <w:r>
+        <w:rPr>
+          <w:bCs/>
+          <w:sz w:val="24"/>
+          <w:szCs w:val="24"/>
+        </w:rPr>
+        <w:t>12: Gerar um contrato em formato DOCX baseado em modelo predefinido</w:t>
+      </w:r>
+      <w:r>
+        <w:rPr>
+          <w:bCs/>
+          <w:sz w:val="24"/>
+          <w:szCs w:val="24"/>
+        </w:rPr>
+        <w:t>, e preenchendo automaticamente os dados do cliente e evento</w:t>
+      </w:r>
+      <w:r>
+        <w:rPr>
+          <w:bCs/>
+          <w:sz w:val="24"/>
+          <w:szCs w:val="24"/>
+        </w:rPr>
+        <w:t>.</w:t>
+      </w:r>
+    </w:p>
+    <w:p>
+      <w:pPr>
+        <w:spacing w:line="360" w:lineRule="auto"/>
+        <w:jc w:val="both"/>
+        <w:rPr>
+          <w:bCs/>
+          <w:sz w:val="24"/>
+          <w:szCs w:val="24"/>
+        </w:rPr>
+      </w:pPr>
+      <w:r>
+        <w:rPr>
+          <w:bCs/>
+          <w:sz w:val="24"/>
+          <w:szCs w:val="24"/>
+        </w:rPr>
+        <w:t>RF0</w:t>
+      </w:r>
+      <w:r>
+        <w:rPr>
+          <w:bCs/>
+          <w:sz w:val="24"/>
+          <w:szCs w:val="24"/>
+        </w:rPr>
+        <w:t xml:space="preserve">13: </w:t>
+      </w:r>
+      <w:r>
+        <w:rPr>
+          <w:bCs/>
+          <w:sz w:val="24"/>
+          <w:szCs w:val="24"/>
+        </w:rPr>
+        <w:t>Permitir baixar o DOCX para edição manual antes da assinatura das partes.</w:t>
+      </w:r>
+    </w:p>
+    <w:p>
+      <w:pPr>
+        <w:spacing w:line="360" w:lineRule="auto"/>
+        <w:jc w:val="both"/>
+        <w:rPr>
+          <w:bCs/>
+          <w:sz w:val="24"/>
+          <w:szCs w:val="24"/>
+        </w:rPr>
+      </w:pPr>
+      <w:r>
+        <w:rPr>
+          <w:bCs/>
+          <w:sz w:val="24"/>
+          <w:szCs w:val="24"/>
+        </w:rPr>
+        <w:t>RF0</w:t>
+      </w:r>
+      <w:r>
+        <w:rPr>
+          <w:bCs/>
+          <w:sz w:val="24"/>
+          <w:szCs w:val="24"/>
+        </w:rPr>
+        <w:t>14: Permitir upload de contrato assinado fisicamente ou contrato atualizado disponível para assinatura.</w:t>
+      </w:r>
+    </w:p>
+    <w:p>
+      <w:pPr>
+        <w:spacing w:line="360" w:lineRule="auto"/>
+        <w:jc w:val="both"/>
+        <w:rPr>
+          <w:bCs/>
+          <w:sz w:val="24"/>
+          <w:szCs w:val="24"/>
+        </w:rPr>
+      </w:pPr>
+      <w:r>
+        <w:rPr>
+          <w:bCs/>
+          <w:sz w:val="24"/>
+          <w:szCs w:val="24"/>
+        </w:rPr>
+        <w:t>RF0</w:t>
+      </w:r>
+      <w:r>
+        <w:rPr>
+          <w:bCs/>
+          <w:sz w:val="24"/>
+          <w:szCs w:val="24"/>
+        </w:rPr>
+        <w:t>15: Notificar as partes via e</w:t>
+      </w:r>
+      <w:r>
+        <w:rPr>
+          <w:bCs/>
+          <w:sz w:val="24"/>
+          <w:szCs w:val="24"/>
+        </w:rPr>
+        <w:t>-</w:t>
+      </w:r>
+      <w:r>
+        <w:rPr>
+          <w:bCs/>
+          <w:sz w:val="24"/>
+          <w:szCs w:val="24"/>
+        </w:rPr>
+        <w:t>mail redirecionando para assinatura digital assim que disponível.</w:t>
+      </w:r>
+    </w:p>
+    <w:p>
+      <w:pPr>
+        <w:spacing w:line="360" w:lineRule="auto"/>
+        <w:jc w:val="both"/>
+        <w:rPr>
+          <w:bCs/>
+          <w:sz w:val="24"/>
+          <w:szCs w:val="24"/>
+        </w:rPr>
+      </w:pPr>
+      <w:r>
+        <w:rPr>
+          <w:bCs/>
+          <w:sz w:val="24"/>
+          <w:szCs w:val="24"/>
+        </w:rPr>
+        <w:t>RF0</w:t>
+      </w:r>
+      <w:r>
+        <w:rPr>
+          <w:bCs/>
+          <w:sz w:val="24"/>
+          <w:szCs w:val="24"/>
+        </w:rPr>
+        <w:t>16: Disponibilizar a consulta de contratos por evento.</w:t>
+      </w:r>
+    </w:p>
+    <w:p>
+      <w:pPr>
+        <w:spacing w:line="360" w:lineRule="auto"/>
+        <w:jc w:val="both"/>
+        <w:rPr>
+          <w:bCs/>
+          <w:sz w:val="24"/>
+          <w:szCs w:val="24"/>
+        </w:rPr>
+      </w:pPr>
+      <w:r>
+        <w:rPr>
+          <w:bCs/>
+          <w:sz w:val="24"/>
+          <w:szCs w:val="24"/>
+        </w:rPr>
+        <w:t>RF0</w:t>
+      </w:r>
+      <w:r>
+        <w:rPr>
+          <w:bCs/>
+          <w:sz w:val="24"/>
+          <w:szCs w:val="24"/>
+        </w:rPr>
+        <w:t xml:space="preserve">17: </w:t>
+      </w:r>
+      <w:r>
+        <w:rPr>
+          <w:bCs/>
+          <w:sz w:val="24"/>
+          <w:szCs w:val="24"/>
+        </w:rPr>
+        <w:t>Armazenar o histórico das assinaturas e gerar um certificado de assinaturas.</w:t>
+      </w:r>
+    </w:p>
+    <w:p>
+      <w:pPr>
+        <w:spacing w:line="360" w:lineRule="auto"/>
+        <w:jc w:val="both"/>
+        <w:rPr>
+          <w:bCs/>
+          <w:sz w:val="24"/>
+          <w:szCs w:val="24"/>
+        </w:rPr>
+      </w:pPr>
+      <w:r>
+        <w:rPr>
+          <w:bCs/>
+          <w:sz w:val="24"/>
+          <w:szCs w:val="24"/>
+        </w:rPr>
+        <w:t>RF0</w:t>
+      </w:r>
+      <w:r>
+        <w:rPr>
+          <w:bCs/>
+          <w:sz w:val="24"/>
+          <w:szCs w:val="24"/>
+        </w:rPr>
+        <w:t>18: Deve gerar relatórios sobre eventos cadastrados, clientes e pagamentos.</w:t>
+      </w:r>
+    </w:p>
+    <w:p>
+      <w:pPr>
+        <w:spacing w:line="360" w:lineRule="auto"/>
+        <w:jc w:val="both"/>
+        <w:rPr>
+          <w:bCs/>
+          <w:sz w:val="24"/>
+          <w:szCs w:val="24"/>
+        </w:rPr>
+      </w:pPr>
+      <w:r>
+        <w:rPr>
+          <w:bCs/>
+          <w:sz w:val="24"/>
+          <w:szCs w:val="24"/>
+        </w:rPr>
+        <w:lastRenderedPageBreak/>
+        <w:t>RF0</w:t>
+      </w:r>
+      <w:r>
+        <w:rPr>
+          <w:bCs/>
+          <w:sz w:val="24"/>
+          <w:szCs w:val="24"/>
+        </w:rPr>
+        <w:t>19: Deve enviar notificações por e-mail ou SMS sobre datas importantes, como vencimento de pagamentos ou pendências de assinatura.</w:t>
+      </w:r>
+      <w:bookmarkStart w:id="8" w:name="_GoBack"/>
+      <w:bookmarkEnd w:id="8"/>
     </w:p>
     <w:p>
       <w:pPr>
@@ -3914,7 +4338,6 @@
           <w:sz w:val="24"/>
           <w:szCs w:val="24"/>
         </w:rPr>
-        <w:lastRenderedPageBreak/>
         <w:t xml:space="preserve">Após o login, o </w:t>
       </w:r>
       <w:r>
@@ -4110,6 +4533,7 @@
           <w:sz w:val="24"/>
           <w:szCs w:val="24"/>
         </w:rPr>
+        <w:lastRenderedPageBreak/>
         <w:t>A partir do momento em que cadastra o evento, já aparece os dados na aba de contratos</w:t>
       </w:r>
       <w:r>
@@ -4486,7 +4910,6 @@
       </w:pPr>
       <w:bookmarkStart w:id="28" w:name="_Toc194343243"/>
       <w:r>
-        <w:lastRenderedPageBreak/>
         <w:t>Paleta de cores da aplicação</w:t>
       </w:r>
       <w:bookmarkEnd w:id="28"/>
@@ -4821,6 +5244,7 @@
           <w:sz w:val="24"/>
           <w:szCs w:val="24"/>
         </w:rPr>
+        <w:lastRenderedPageBreak/>
         <w:t>#</w:t>
       </w:r>
       <w:r>
@@ -5182,25 +5606,7 @@
           <w:sz w:val="24"/>
           <w:szCs w:val="24"/>
         </w:rPr>
-        <w:t xml:space="preserve">transmite uma sensação de profissionalismo, confiabilidade </w:t>
-      </w:r>
-      <w:proofErr w:type="gramStart"/>
-      <w:r>
-        <w:rPr>
-          <w:bCs/>
-          <w:sz w:val="24"/>
-          <w:szCs w:val="24"/>
-        </w:rPr>
-        <w:t>e</w:t>
-      </w:r>
-      <w:proofErr w:type="gramEnd"/>
-      <w:r>
-        <w:rPr>
-          <w:bCs/>
-          <w:sz w:val="24"/>
-          <w:szCs w:val="24"/>
-        </w:rPr>
-        <w:t xml:space="preserve"> sofisticação, que são ideais para um </w:t>
+        <w:t xml:space="preserve">transmite uma sensação de profissionalismo, confiabilidade e sofisticação, que são ideais para um </w:t>
       </w:r>
       <w:r>
         <w:rPr>
@@ -5641,7 +6047,6 @@
           <w:sz w:val="24"/>
           <w:szCs w:val="24"/>
         </w:rPr>
-        <w:lastRenderedPageBreak/>
         <w:t xml:space="preserve">Descrição: </w:t>
       </w:r>
       <w:r>
@@ -5816,6 +6221,7 @@
           <w:sz w:val="24"/>
           <w:szCs w:val="24"/>
         </w:rPr>
+        <w:lastRenderedPageBreak/>
         <w:t xml:space="preserve">Preto (#212121 - </w:t>
       </w:r>
       <w:proofErr w:type="spellStart"/>
@@ -6097,7 +6503,6 @@
           <w:sz w:val="20"/>
           <w:szCs w:val="20"/>
         </w:rPr>
-        <w:lastRenderedPageBreak/>
         <w:t xml:space="preserve">Imagem </w:t>
       </w:r>
       <w:r>
@@ -6211,6 +6616,7 @@
           <w:sz w:val="20"/>
           <w:szCs w:val="20"/>
         </w:rPr>
+        <w:lastRenderedPageBreak/>
         <w:t>Fonte –</w:t>
       </w:r>
       <w:r>
@@ -6890,6 +7296,7 @@
           <w:sz w:val="24"/>
           <w:szCs w:val="24"/>
         </w:rPr>
+        <w:lastRenderedPageBreak/>
         <w:t>Tela de</w:t>
       </w:r>
       <w:r>
@@ -7362,7 +7769,7 @@
         <w:noProof/>
         <w:color w:val="000000"/>
       </w:rPr>
-      <w:t>9</w:t>
+      <w:t>5</w:t>
     </w:r>
     <w:r>
       <w:rPr>
@@ -11914,7 +12321,7 @@
 </file>
 
 <file path=customXml/itemProps1.xml><?xml version="1.0" encoding="utf-8"?>
-<ds:datastoreItem xmlns:ds="http://schemas.openxmlformats.org/officeDocument/2006/customXml" ds:itemID="{DD76D4DA-ED67-4575-A0BE-0E3AC824862C}">
+<ds:datastoreItem xmlns:ds="http://schemas.openxmlformats.org/officeDocument/2006/customXml" ds:itemID="{1A83E812-850B-4916-A0BA-3314B63B2DB1}">
   <ds:schemaRefs>
     <ds:schemaRef ds:uri="http://schemas.openxmlformats.org/officeDocument/2006/bibliography"/>
   </ds:schemaRefs>

</xml_diff>

<commit_message>
Update doc closes #2
</commit_message>
<xml_diff>
--- a/documentação/Documentação PI 5º Semestre.docx
+++ b/documentação/Documentação PI 5º Semestre.docx
@@ -1,6 +1,6 @@
 
 <file path=word/document.xml><?xml version="1.0" encoding="utf-8"?>
-<w:document xmlns:wpc="http://schemas.microsoft.com/office/word/2010/wordprocessingCanvas" xmlns:cx="http://schemas.microsoft.com/office/drawing/2014/chartex" xmlns:mc="http://schemas.openxmlformats.org/markup-compatibility/2006" xmlns:o="urn:schemas-microsoft-com:office:office" xmlns:r="http://schemas.openxmlformats.org/officeDocument/2006/relationships" xmlns:m="http://schemas.openxmlformats.org/officeDocument/2006/math" xmlns:v="urn:schemas-microsoft-com:vml" xmlns:wp14="http://schemas.microsoft.com/office/word/2010/wordprocessingDrawing" xmlns:wp="http://schemas.openxmlformats.org/drawingml/2006/wordprocessingDrawing" xmlns:w10="urn:schemas-microsoft-com:office:word" xmlns:w="http://schemas.openxmlformats.org/wordprocessingml/2006/main" xmlns:w14="http://schemas.microsoft.com/office/word/2010/wordml" xmlns:w15="http://schemas.microsoft.com/office/word/2012/wordml" xmlns:w16se="http://schemas.microsoft.com/office/word/2015/wordml/symex" xmlns:wpg="http://schemas.microsoft.com/office/word/2010/wordprocessingGroup" xmlns:wpi="http://schemas.microsoft.com/office/word/2010/wordprocessingInk" xmlns:wne="http://schemas.microsoft.com/office/word/2006/wordml" xmlns:wps="http://schemas.microsoft.com/office/word/2010/wordprocessingShape" mc:Ignorable="w14 w15 w16se wp14">
+<w:document xmlns:wpc="http://schemas.microsoft.com/office/word/2010/wordprocessingCanvas" xmlns:cx="http://schemas.microsoft.com/office/drawing/2014/chartex" xmlns:cx1="http://schemas.microsoft.com/office/drawing/2015/9/8/chartex" xmlns:cx2="http://schemas.microsoft.com/office/drawing/2015/10/21/chartex" xmlns:cx3="http://schemas.microsoft.com/office/drawing/2016/5/9/chartex" xmlns:cx4="http://schemas.microsoft.com/office/drawing/2016/5/10/chartex" xmlns:cx5="http://schemas.microsoft.com/office/drawing/2016/5/11/chartex" xmlns:cx6="http://schemas.microsoft.com/office/drawing/2016/5/12/chartex" xmlns:cx7="http://schemas.microsoft.com/office/drawing/2016/5/13/chartex" xmlns:cx8="http://schemas.microsoft.com/office/drawing/2016/5/14/chartex" xmlns:mc="http://schemas.openxmlformats.org/markup-compatibility/2006" xmlns:aink="http://schemas.microsoft.com/office/drawing/2016/ink" xmlns:am3d="http://schemas.microsoft.com/office/drawing/2017/model3d" xmlns:o="urn:schemas-microsoft-com:office:office" xmlns:oel="http://schemas.microsoft.com/office/2019/extlst" xmlns:r="http://schemas.openxmlformats.org/officeDocument/2006/relationships" xmlns:m="http://schemas.openxmlformats.org/officeDocument/2006/math" xmlns:v="urn:schemas-microsoft-com:vml" xmlns:wp14="http://schemas.microsoft.com/office/word/2010/wordprocessingDrawing" xmlns:wp="http://schemas.openxmlformats.org/drawingml/2006/wordprocessingDrawing" xmlns:w10="urn:schemas-microsoft-com:office:word" xmlns:w="http://schemas.openxmlformats.org/wordprocessingml/2006/main" xmlns:w14="http://schemas.microsoft.com/office/word/2010/wordml" xmlns:w15="http://schemas.microsoft.com/office/word/2012/wordml" xmlns:w16cex="http://schemas.microsoft.com/office/word/2018/wordml/cex" xmlns:w16cid="http://schemas.microsoft.com/office/word/2016/wordml/cid" xmlns:w16="http://schemas.microsoft.com/office/word/2018/wordml" xmlns:w16du="http://schemas.microsoft.com/office/word/2023/wordml/word16du" xmlns:w16sdtdh="http://schemas.microsoft.com/office/word/2020/wordml/sdtdatahash" xmlns:w16sdtfl="http://schemas.microsoft.com/office/word/2024/wordml/sdtformatlock" xmlns:w16se="http://schemas.microsoft.com/office/word/2015/wordml/symex" xmlns:wpg="http://schemas.microsoft.com/office/word/2010/wordprocessingGroup" xmlns:wpi="http://schemas.microsoft.com/office/word/2010/wordprocessingInk" xmlns:wne="http://schemas.microsoft.com/office/word/2006/wordml" xmlns:wps="http://schemas.microsoft.com/office/word/2010/wordprocessingShape" mc:Ignorable="w14 w15 w16se w16cid w16 w16cex w16sdtdh w16sdtfl w16du wp14">
   <w:body>
     <w:p>
       <w:pPr>
@@ -632,7 +632,6 @@
               </w:rPr>
               <w:t xml:space="preserve">Fernando </w:t>
             </w:r>
-            <w:proofErr w:type="spellStart"/>
             <w:r>
               <w:rPr>
                 <w:sz w:val="24"/>
@@ -640,7 +639,6 @@
               </w:rPr>
               <w:t>Risso</w:t>
             </w:r>
-            <w:proofErr w:type="spellEnd"/>
           </w:p>
         </w:tc>
       </w:tr>
@@ -1046,7 +1044,7 @@
               </wp:anchor>
             </w:drawing>
           </mc:Choice>
-          <mc:Fallback xmlns:w16sdtfl="http://schemas.microsoft.com/office/word/2024/wordml/sdtformatlock" xmlns:w16sdtdh="http://schemas.microsoft.com/office/word/2020/wordml/sdtdatahash" xmlns:w16du="http://schemas.microsoft.com/office/word/2023/wordml/word16du" xmlns:w16="http://schemas.microsoft.com/office/word/2018/wordml" xmlns:w16cid="http://schemas.microsoft.com/office/word/2016/wordml/cid" xmlns:w16cex="http://schemas.microsoft.com/office/word/2018/wordml/cex" xmlns:oel="http://schemas.microsoft.com/office/2019/extlst" xmlns:am3d="http://schemas.microsoft.com/office/drawing/2017/model3d" xmlns:aink="http://schemas.microsoft.com/office/drawing/2016/ink" xmlns:cx8="http://schemas.microsoft.com/office/drawing/2016/5/14/chartex" xmlns:cx7="http://schemas.microsoft.com/office/drawing/2016/5/13/chartex" xmlns:cx6="http://schemas.microsoft.com/office/drawing/2016/5/12/chartex" xmlns:cx5="http://schemas.microsoft.com/office/drawing/2016/5/11/chartex" xmlns:cx4="http://schemas.microsoft.com/office/drawing/2016/5/10/chartex" xmlns:cx3="http://schemas.microsoft.com/office/drawing/2016/5/9/chartex" xmlns:cx2="http://schemas.microsoft.com/office/drawing/2015/10/21/chartex" xmlns:cx1="http://schemas.microsoft.com/office/drawing/2015/9/8/chartex">
+          <mc:Fallback>
             <w:pict>
               <v:rect w14:anchorId="271E3A70" id="Retângulo 1" o:spid="_x0000_s1026" style="position:absolute;margin-left:442.65pt;margin-top:12.65pt;width:16.8pt;height:26.7pt;z-index:251701248;visibility:visible;mso-wrap-style:square;mso-wrap-distance-left:9pt;mso-wrap-distance-top:0;mso-wrap-distance-right:9pt;mso-wrap-distance-bottom:0;mso-position-horizontal:absolute;mso-position-horizontal-relative:text;mso-position-vertical:absolute;mso-position-vertical-relative:text;v-text-anchor:middle" o:gfxdata="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" fillcolor="white [3212]" strokecolor="white [3212]"/>
             </w:pict>
@@ -2240,7 +2238,7 @@
               </wp:anchor>
             </w:drawing>
           </mc:Choice>
-          <mc:Fallback xmlns:w16sdtfl="http://schemas.microsoft.com/office/word/2024/wordml/sdtformatlock" xmlns:w16sdtdh="http://schemas.microsoft.com/office/word/2020/wordml/sdtdatahash" xmlns:w16du="http://schemas.microsoft.com/office/word/2023/wordml/word16du" xmlns:w16="http://schemas.microsoft.com/office/word/2018/wordml" xmlns:w16cid="http://schemas.microsoft.com/office/word/2016/wordml/cid" xmlns:w16cex="http://schemas.microsoft.com/office/word/2018/wordml/cex" xmlns:oel="http://schemas.microsoft.com/office/2019/extlst" xmlns:am3d="http://schemas.microsoft.com/office/drawing/2017/model3d" xmlns:aink="http://schemas.microsoft.com/office/drawing/2016/ink" xmlns:cx8="http://schemas.microsoft.com/office/drawing/2016/5/14/chartex" xmlns:cx7="http://schemas.microsoft.com/office/drawing/2016/5/13/chartex" xmlns:cx6="http://schemas.microsoft.com/office/drawing/2016/5/12/chartex" xmlns:cx5="http://schemas.microsoft.com/office/drawing/2016/5/11/chartex" xmlns:cx4="http://schemas.microsoft.com/office/drawing/2016/5/10/chartex" xmlns:cx3="http://schemas.microsoft.com/office/drawing/2016/5/9/chartex" xmlns:cx2="http://schemas.microsoft.com/office/drawing/2015/10/21/chartex" xmlns:cx1="http://schemas.microsoft.com/office/drawing/2015/9/8/chartex">
+          <mc:Fallback>
             <w:pict>
               <v:rect w14:anchorId="41FAE7AD" id="Retângulo 6" o:spid="_x0000_s1026" style="position:absolute;left:0;text-align:left;margin-left:424pt;margin-top:515pt;width:50.25pt;height:42.75pt;z-index:-251657216;visibility:visible;mso-wrap-style:square;mso-wrap-distance-left:0;mso-wrap-distance-top:0;mso-wrap-distance-right:0;mso-wrap-distance-bottom:0;mso-position-horizontal:absolute;mso-position-horizontal-relative:text;mso-position-vertical:absolute;mso-position-vertical-relative:text;v-text-anchor:top" o:gfxdata="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" fillcolor="white [3201]" strokecolor="white [3201]">
                 <v:stroke startarrowwidth="narrow" startarrowlength="short" endarrowwidth="narrow" endarrowlength="short"/>
@@ -2338,7 +2336,7 @@
               </wp:anchor>
             </w:drawing>
           </mc:Choice>
-          <mc:Fallback xmlns:w16sdtfl="http://schemas.microsoft.com/office/word/2024/wordml/sdtformatlock" xmlns:w16sdtdh="http://schemas.microsoft.com/office/word/2020/wordml/sdtdatahash" xmlns:w16du="http://schemas.microsoft.com/office/word/2023/wordml/word16du" xmlns:w16="http://schemas.microsoft.com/office/word/2018/wordml" xmlns:w16cid="http://schemas.microsoft.com/office/word/2016/wordml/cid" xmlns:w16cex="http://schemas.microsoft.com/office/word/2018/wordml/cex" xmlns:oel="http://schemas.microsoft.com/office/2019/extlst" xmlns:am3d="http://schemas.microsoft.com/office/drawing/2017/model3d" xmlns:aink="http://schemas.microsoft.com/office/drawing/2016/ink" xmlns:cx8="http://schemas.microsoft.com/office/drawing/2016/5/14/chartex" xmlns:cx7="http://schemas.microsoft.com/office/drawing/2016/5/13/chartex" xmlns:cx6="http://schemas.microsoft.com/office/drawing/2016/5/12/chartex" xmlns:cx5="http://schemas.microsoft.com/office/drawing/2016/5/11/chartex" xmlns:cx4="http://schemas.microsoft.com/office/drawing/2016/5/10/chartex" xmlns:cx3="http://schemas.microsoft.com/office/drawing/2016/5/9/chartex" xmlns:cx2="http://schemas.microsoft.com/office/drawing/2015/10/21/chartex" xmlns:cx1="http://schemas.microsoft.com/office/drawing/2015/9/8/chartex">
+          <mc:Fallback>
             <w:pict>
               <v:rect w14:anchorId="10519215" id="Retângulo 5" o:spid="_x0000_s1027" style="position:absolute;margin-left:434.55pt;margin-top:243.2pt;width:37.2pt;height:18.75pt;z-index:-251658240;visibility:visible;mso-wrap-style:square;mso-width-percent:0;mso-height-percent:0;mso-wrap-distance-left:0;mso-wrap-distance-top:0;mso-wrap-distance-right:0;mso-wrap-distance-bottom:0;mso-position-horizontal:absolute;mso-position-horizontal-relative:text;mso-position-vertical:absolute;mso-position-vertical-relative:text;mso-width-percent:0;mso-height-percent:0;mso-width-relative:margin;mso-height-relative:margin;v-text-anchor:top" o:gfxdata="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" fillcolor="white [3212]" strokecolor="white [3201]">
                 <v:stroke startarrowwidth="narrow" startarrowlength="short" endarrowwidth="narrow" endarrowlength="short"/>
@@ -2649,7 +2647,63 @@
           <w:sz w:val="24"/>
           <w:szCs w:val="24"/>
         </w:rPr>
-        <w:t>Cadastro de operadores, clientes, fornecedores e eventos.</w:t>
+        <w:t>Cadastro de clientes, eventos</w:t>
+      </w:r>
+      <w:r>
+        <w:rPr>
+          <w:bCs/>
+          <w:sz w:val="24"/>
+          <w:szCs w:val="24"/>
+        </w:rPr>
+        <w:t>,</w:t>
+      </w:r>
+      <w:r>
+        <w:rPr>
+          <w:bCs/>
+          <w:sz w:val="24"/>
+          <w:szCs w:val="24"/>
+        </w:rPr>
+        <w:t xml:space="preserve"> </w:t>
+      </w:r>
+      <w:r>
+        <w:rPr>
+          <w:bCs/>
+          <w:sz w:val="24"/>
+          <w:szCs w:val="24"/>
+        </w:rPr>
+        <w:t>operadores</w:t>
+      </w:r>
+      <w:r>
+        <w:rPr>
+          <w:bCs/>
+          <w:sz w:val="24"/>
+          <w:szCs w:val="24"/>
+        </w:rPr>
+        <w:t xml:space="preserve"> </w:t>
+      </w:r>
+      <w:r>
+        <w:rPr>
+          <w:bCs/>
+          <w:sz w:val="24"/>
+          <w:szCs w:val="24"/>
+        </w:rPr>
+        <w:t xml:space="preserve">e </w:t>
+      </w:r>
+      <w:r>
+        <w:rPr>
+          <w:bCs/>
+          <w:sz w:val="24"/>
+          <w:szCs w:val="24"/>
+        </w:rPr>
+        <w:t>fornecedores</w:t>
+      </w:r>
+      <w:r>
+        <w:rPr>
+          <w:bCs/>
+          <w:sz w:val="24"/>
+          <w:szCs w:val="24"/>
+        </w:rPr>
+        <w:t>.</w:t>
       </w:r>
     </w:p>
     <w:p>
@@ -2730,6 +2784,14 @@
         </w:rPr>
         <w:t>Missão:</w:t>
       </w:r>
+      <w:r>
+        <w:rPr>
+          <w:bCs/>
+          <w:sz w:val="24"/>
+          <w:szCs w:val="24"/>
+        </w:rPr>
+        <w:t xml:space="preserve"> </w:t>
+      </w:r>
     </w:p>
     <w:p>
       <w:pPr>
@@ -3124,6 +3186,82 @@
     </w:p>
     <w:p>
       <w:pPr>
+        <w:pStyle w:val="PargrafodaLista"/>
+        <w:numPr>
+          <w:ilvl w:val="0"/>
+          <w:numId w:val="20"/>
+        </w:numPr>
+        <w:spacing w:line="360" w:lineRule="auto"/>
+        <w:jc w:val="both"/>
+        <w:rPr>
+          <w:bCs/>
+          <w:sz w:val="24"/>
+          <w:szCs w:val="24"/>
+        </w:rPr>
+      </w:pPr>
+      <w:r>
+        <w:rPr>
+          <w:bCs/>
+          <w:sz w:val="24"/>
+          <w:szCs w:val="24"/>
+        </w:rPr>
+        <w:t>Módulo de Lembretes: Lembretes de reunião de visita</w:t>
+      </w:r>
+      <w:r>
+        <w:rPr>
+          <w:bCs/>
+          <w:sz w:val="24"/>
+          <w:szCs w:val="24"/>
+        </w:rPr>
+        <w:t xml:space="preserve">, </w:t>
+      </w:r>
+      <w:r>
+        <w:rPr>
+          <w:bCs/>
+          <w:sz w:val="24"/>
+          <w:szCs w:val="24"/>
+        </w:rPr>
+        <w:t xml:space="preserve">manutenções do salão (limpeza, trocas, </w:t>
+      </w:r>
+      <w:proofErr w:type="gramStart"/>
+      <w:r>
+        <w:rPr>
+          <w:bCs/>
+          <w:sz w:val="24"/>
+          <w:szCs w:val="24"/>
+        </w:rPr>
+        <w:t xml:space="preserve">jardinagem, </w:t>
+      </w:r>
+      <w:proofErr w:type="spellStart"/>
+      <w:r>
+        <w:rPr>
+          <w:bCs/>
+          <w:sz w:val="24"/>
+          <w:szCs w:val="24"/>
+        </w:rPr>
+        <w:t>etc</w:t>
+      </w:r>
+      <w:proofErr w:type="spellEnd"/>
+      <w:proofErr w:type="gramEnd"/>
+      <w:r>
+        <w:rPr>
+          <w:bCs/>
+          <w:sz w:val="24"/>
+          <w:szCs w:val="24"/>
+        </w:rPr>
+        <w:t>)</w:t>
+      </w:r>
+      <w:r>
+        <w:rPr>
+          <w:bCs/>
+          <w:sz w:val="24"/>
+          <w:szCs w:val="24"/>
+        </w:rPr>
+        <w:t>, e outros eventos de ordem periódica.</w:t>
+      </w:r>
+    </w:p>
+    <w:p>
+      <w:pPr>
         <w:spacing w:line="360" w:lineRule="auto"/>
         <w:jc w:val="both"/>
         <w:rPr>
@@ -3463,15 +3601,7 @@
           <w:sz w:val="24"/>
           <w:szCs w:val="24"/>
         </w:rPr>
-        <w:t>RF0</w:t>
-      </w:r>
-      <w:r>
-        <w:rPr>
-          <w:bCs/>
-          <w:sz w:val="24"/>
-          <w:szCs w:val="24"/>
-        </w:rPr>
-        <w:t>08: Deve permitir a inclusão de informações financeiras do evento, como valor do contrato, forma de pagamento (à vista, com entrada ou parcelado), status de pagamento.</w:t>
+        <w:t>RF008: Deve permitir a inclusão de informações financeiras do evento, como valor do contrato, forma de pagamento (à vista, com entrada ou parcelado), status de pagamento.</w:t>
       </w:r>
     </w:p>
     <w:p>
@@ -3490,15 +3620,7 @@
           <w:sz w:val="24"/>
           <w:szCs w:val="24"/>
         </w:rPr>
-        <w:t>RF0</w:t>
-      </w:r>
-      <w:r>
-        <w:rPr>
-          <w:bCs/>
-          <w:sz w:val="24"/>
-          <w:szCs w:val="24"/>
-        </w:rPr>
-        <w:t>09: Deve atualizar automaticamente a agenda com os dias bloqueados ao cadastrar um novo evento.</w:t>
+        <w:t>RF009: Deve atualizar automaticamente a agenda com os dias bloqueados ao cadastrar um novo evento.</w:t>
       </w:r>
     </w:p>
     <w:p>
@@ -3517,15 +3639,7 @@
           <w:sz w:val="24"/>
           <w:szCs w:val="24"/>
         </w:rPr>
-        <w:t>RF0</w:t>
-      </w:r>
-      <w:r>
-        <w:rPr>
-          <w:bCs/>
-          <w:sz w:val="24"/>
-          <w:szCs w:val="24"/>
-        </w:rPr>
-        <w:t>10: Deve disponibilizar a agenda para consulta off-line da última atualização.</w:t>
+        <w:t>RF010: Deve disponibilizar a agenda para consulta off-line da última atualização.</w:t>
       </w:r>
     </w:p>
     <w:p>
@@ -3544,15 +3658,7 @@
           <w:sz w:val="24"/>
           <w:szCs w:val="24"/>
         </w:rPr>
-        <w:t>RF0</w:t>
-      </w:r>
-      <w:r>
-        <w:rPr>
-          <w:bCs/>
-          <w:sz w:val="24"/>
-          <w:szCs w:val="24"/>
-        </w:rPr>
-        <w:t>11: Permitir a visualização de eventos cadastrados na agenda em um calendário interativo.</w:t>
+        <w:t>RF011: Permitir a visualização de eventos cadastrados na agenda em um calendário interativo.</w:t>
       </w:r>
     </w:p>
     <w:p>
@@ -3571,15 +3677,7 @@
           <w:sz w:val="24"/>
           <w:szCs w:val="24"/>
         </w:rPr>
-        <w:t>RF0</w:t>
-      </w:r>
-      <w:r>
-        <w:rPr>
-          <w:bCs/>
-          <w:sz w:val="24"/>
-          <w:szCs w:val="24"/>
-        </w:rPr>
-        <w:t>12: Gerar um contrato em formato DOCX baseado em modelo predefinido</w:t>
+        <w:t>RF012: Gerar um contrato em formato DOCX baseado em modelo predefinido</w:t>
       </w:r>
       <w:r>
         <w:rPr>
@@ -3614,15 +3712,7 @@
           <w:sz w:val="24"/>
           <w:szCs w:val="24"/>
         </w:rPr>
-        <w:t>RF0</w:t>
-      </w:r>
-      <w:r>
-        <w:rPr>
-          <w:bCs/>
-          <w:sz w:val="24"/>
-          <w:szCs w:val="24"/>
-        </w:rPr>
-        <w:t xml:space="preserve">13: </w:t>
+        <w:t xml:space="preserve">RF013: </w:t>
       </w:r>
       <w:r>
         <w:rPr>
@@ -3649,15 +3739,7 @@
           <w:sz w:val="24"/>
           <w:szCs w:val="24"/>
         </w:rPr>
-        <w:t>RF0</w:t>
-      </w:r>
-      <w:r>
-        <w:rPr>
-          <w:bCs/>
-          <w:sz w:val="24"/>
-          <w:szCs w:val="24"/>
-        </w:rPr>
-        <w:t>14: Permitir upload de contrato assinado fisicamente ou contrato atualizado disponível para assinatura.</w:t>
+        <w:t>RF014: Permitir upload de contrato assinado fisicamente ou contrato atualizado disponível para assinatura.</w:t>
       </w:r>
     </w:p>
     <w:p>
@@ -3676,15 +3758,7 @@
           <w:sz w:val="24"/>
           <w:szCs w:val="24"/>
         </w:rPr>
-        <w:t>RF0</w:t>
-      </w:r>
-      <w:r>
-        <w:rPr>
-          <w:bCs/>
-          <w:sz w:val="24"/>
-          <w:szCs w:val="24"/>
-        </w:rPr>
-        <w:t>15: Notificar as partes via e</w:t>
+        <w:t>RF015: Notificar as partes via e</w:t>
       </w:r>
       <w:r>
         <w:rPr>
@@ -3719,15 +3793,7 @@
           <w:sz w:val="24"/>
           <w:szCs w:val="24"/>
         </w:rPr>
-        <w:t>RF0</w:t>
-      </w:r>
-      <w:r>
-        <w:rPr>
-          <w:bCs/>
-          <w:sz w:val="24"/>
-          <w:szCs w:val="24"/>
-        </w:rPr>
-        <w:t>16: Disponibilizar a consulta de contratos por evento.</w:t>
+        <w:t>RF016: Disponibilizar a consulta de contratos por evento.</w:t>
       </w:r>
     </w:p>
     <w:p>
@@ -3746,15 +3812,7 @@
           <w:sz w:val="24"/>
           <w:szCs w:val="24"/>
         </w:rPr>
-        <w:t>RF0</w:t>
-      </w:r>
-      <w:r>
-        <w:rPr>
-          <w:bCs/>
-          <w:sz w:val="24"/>
-          <w:szCs w:val="24"/>
-        </w:rPr>
-        <w:t xml:space="preserve">17: </w:t>
+        <w:t xml:space="preserve">RF017: </w:t>
       </w:r>
       <w:r>
         <w:rPr>
@@ -3781,15 +3839,7 @@
           <w:sz w:val="24"/>
           <w:szCs w:val="24"/>
         </w:rPr>
-        <w:t>RF0</w:t>
-      </w:r>
-      <w:r>
-        <w:rPr>
-          <w:bCs/>
-          <w:sz w:val="24"/>
-          <w:szCs w:val="24"/>
-        </w:rPr>
-        <w:t>18: Deve gerar relatórios sobre eventos cadastrados, clientes e pagamentos.</w:t>
+        <w:t>RF018: Deve gerar relatórios sobre eventos cadastrados, clientes e pagamentos.</w:t>
       </w:r>
     </w:p>
     <w:p>
@@ -3809,18 +3859,27 @@
           <w:szCs w:val="24"/>
         </w:rPr>
         <w:lastRenderedPageBreak/>
-        <w:t>RF0</w:t>
-      </w:r>
-      <w:r>
-        <w:rPr>
-          <w:bCs/>
-          <w:sz w:val="24"/>
-          <w:szCs w:val="24"/>
-        </w:rPr>
-        <w:t>19: Deve enviar notificações por e-mail ou SMS sobre datas importantes, como vencimento de pagamentos ou pendências de assinatura.</w:t>
-      </w:r>
-      <w:bookmarkStart w:id="8" w:name="_GoBack"/>
-      <w:bookmarkEnd w:id="8"/>
+        <w:t>RF019: Deve enviar notificações por e-mail ou SMS sobre datas importantes, como vencimento de pagamentos ou pendências de assinatura.</w:t>
+      </w:r>
+    </w:p>
+    <w:p>
+      <w:pPr>
+        <w:spacing w:line="360" w:lineRule="auto"/>
+        <w:jc w:val="both"/>
+        <w:rPr>
+          <w:bCs/>
+          <w:sz w:val="24"/>
+          <w:szCs w:val="24"/>
+        </w:rPr>
+      </w:pPr>
+      <w:r>
+        <w:rPr>
+          <w:bCs/>
+          <w:sz w:val="24"/>
+          <w:szCs w:val="24"/>
+        </w:rPr>
+        <w:t>RF020: Deve realizar backup com frequência, tanto online quanto offline.</w:t>
+      </w:r>
     </w:p>
     <w:p>
       <w:pPr>
@@ -3830,13 +3889,13 @@
           <w:numId w:val="23"/>
         </w:numPr>
       </w:pPr>
-      <w:bookmarkStart w:id="9" w:name="_Toc176979448"/>
-      <w:bookmarkStart w:id="10" w:name="_Toc194343237"/>
+      <w:bookmarkStart w:id="8" w:name="_Toc176979448"/>
+      <w:bookmarkStart w:id="9" w:name="_Toc194343237"/>
       <w:r>
         <w:t>Requisitos Não Funcionais</w:t>
       </w:r>
+      <w:bookmarkEnd w:id="8"/>
       <w:bookmarkEnd w:id="9"/>
-      <w:bookmarkEnd w:id="10"/>
     </w:p>
     <w:p>
       <w:pPr>
@@ -3977,7 +4036,7 @@
         </w:rPr>
         <w:t xml:space="preserve"> em tempo real e ser resiliente a falhas de conexão temporárias.</w:t>
       </w:r>
-      <w:bookmarkStart w:id="11" w:name="_Toc176979461"/>
+      <w:bookmarkStart w:id="10" w:name="_Toc176979461"/>
     </w:p>
     <w:p>
       <w:pPr>
@@ -4009,7 +4068,7 @@
         </w:rPr>
         <w:t>Dispositivos Móveis (Responsividade)</w:t>
       </w:r>
-      <w:bookmarkEnd w:id="11"/>
+      <w:bookmarkEnd w:id="10"/>
       <w:r>
         <w:rPr>
           <w:sz w:val="24"/>
@@ -4121,13 +4180,13 @@
           <w:numId w:val="23"/>
         </w:numPr>
       </w:pPr>
-      <w:bookmarkStart w:id="12" w:name="_Toc176979483"/>
-      <w:bookmarkStart w:id="13" w:name="_Toc194343238"/>
+      <w:bookmarkStart w:id="11" w:name="_Toc176979483"/>
+      <w:bookmarkStart w:id="12" w:name="_Toc194343238"/>
       <w:r>
         <w:t>Atributos de Qualidade:</w:t>
       </w:r>
+      <w:bookmarkEnd w:id="11"/>
       <w:bookmarkEnd w:id="12"/>
-      <w:bookmarkEnd w:id="13"/>
     </w:p>
     <w:p>
       <w:pPr>
@@ -4138,7 +4197,7 @@
           <w:szCs w:val="24"/>
         </w:rPr>
       </w:pPr>
-      <w:bookmarkStart w:id="14" w:name="_Toc176979484"/>
+      <w:bookmarkStart w:id="13" w:name="_Toc176979484"/>
       <w:r>
         <w:rPr>
           <w:sz w:val="24"/>
@@ -4146,7 +4205,7 @@
         </w:rPr>
         <w:t>AQ001: Usabilidade - Interface intuitiva e fácil de usar.</w:t>
       </w:r>
-      <w:bookmarkEnd w:id="14"/>
+      <w:bookmarkEnd w:id="13"/>
     </w:p>
     <w:p>
       <w:pPr>
@@ -4157,7 +4216,7 @@
           <w:szCs w:val="24"/>
         </w:rPr>
       </w:pPr>
-      <w:bookmarkStart w:id="15" w:name="_Toc176979485"/>
+      <w:bookmarkStart w:id="14" w:name="_Toc176979485"/>
       <w:r>
         <w:rPr>
           <w:sz w:val="24"/>
@@ -4165,7 +4224,7 @@
         </w:rPr>
         <w:t>AQ002: Confiabilidade - Sistema estável e seguro, com alta disponibilidade.</w:t>
       </w:r>
-      <w:bookmarkEnd w:id="15"/>
+      <w:bookmarkEnd w:id="14"/>
     </w:p>
     <w:p>
       <w:pPr>
@@ -4176,7 +4235,7 @@
           <w:szCs w:val="24"/>
         </w:rPr>
       </w:pPr>
-      <w:bookmarkStart w:id="16" w:name="_Toc176979486"/>
+      <w:bookmarkStart w:id="15" w:name="_Toc176979486"/>
       <w:r>
         <w:rPr>
           <w:sz w:val="24"/>
@@ -4184,7 +4243,7 @@
         </w:rPr>
         <w:t>AQ003: Desempenho - Respostas rápidas e eficientes em todas as operações.</w:t>
       </w:r>
-      <w:bookmarkEnd w:id="16"/>
+      <w:bookmarkEnd w:id="15"/>
     </w:p>
     <w:p>
       <w:pPr>
@@ -4195,7 +4254,7 @@
           <w:szCs w:val="24"/>
         </w:rPr>
       </w:pPr>
-      <w:bookmarkStart w:id="17" w:name="_Toc176979487"/>
+      <w:bookmarkStart w:id="16" w:name="_Toc176979487"/>
       <w:r>
         <w:rPr>
           <w:sz w:val="24"/>
@@ -4203,7 +4262,7 @@
         </w:rPr>
         <w:t>AQ004: Escalabilidade - Capacidade de crescer e atender a um número crescente de usuários e dados.</w:t>
       </w:r>
-      <w:bookmarkEnd w:id="17"/>
+      <w:bookmarkEnd w:id="16"/>
     </w:p>
     <w:p>
       <w:pPr>
@@ -4214,7 +4273,7 @@
           <w:szCs w:val="24"/>
         </w:rPr>
       </w:pPr>
-      <w:bookmarkStart w:id="18" w:name="_Toc176979488"/>
+      <w:bookmarkStart w:id="17" w:name="_Toc176979488"/>
       <w:r>
         <w:rPr>
           <w:sz w:val="24"/>
@@ -4222,7 +4281,7 @@
         </w:rPr>
         <w:t>AQ005: Manutenibilidade - Facilidade de atualização e manutenção do sistema.</w:t>
       </w:r>
-      <w:bookmarkEnd w:id="18"/>
+      <w:bookmarkEnd w:id="17"/>
     </w:p>
     <w:p>
       <w:pPr>
@@ -4232,13 +4291,13 @@
           <w:numId w:val="23"/>
         </w:numPr>
       </w:pPr>
-      <w:bookmarkStart w:id="19" w:name="_Toc176979450"/>
-      <w:bookmarkStart w:id="20" w:name="_Toc194343239"/>
+      <w:bookmarkStart w:id="18" w:name="_Toc176979450"/>
+      <w:bookmarkStart w:id="19" w:name="_Toc194343239"/>
       <w:r>
         <w:t>Fluxo de Uso</w:t>
       </w:r>
+      <w:bookmarkEnd w:id="18"/>
       <w:bookmarkEnd w:id="19"/>
-      <w:bookmarkEnd w:id="20"/>
     </w:p>
     <w:p>
       <w:pPr>
@@ -4672,16 +4731,19 @@
           <w:numId w:val="23"/>
         </w:numPr>
       </w:pPr>
-      <w:bookmarkStart w:id="21" w:name="_Toc176979451"/>
-      <w:bookmarkStart w:id="22" w:name="_Toc194343240"/>
-      <w:r>
-        <w:t>Plano de Implementação</w:t>
-      </w:r>
-      <w:bookmarkEnd w:id="21"/>
-      <w:bookmarkEnd w:id="22"/>
-    </w:p>
-    <w:p>
-      <w:pPr>
+      <w:bookmarkStart w:id="20" w:name="_Toc176979451"/>
+      <w:bookmarkStart w:id="21" w:name="_Toc194343240"/>
+      <w:r>
+        <w:t>Esquema de dados para cadastros</w:t>
+      </w:r>
+    </w:p>
+    <w:p>
+      <w:pPr>
+        <w:pStyle w:val="PargrafodaLista"/>
+        <w:numPr>
+          <w:ilvl w:val="0"/>
+          <w:numId w:val="27"/>
+        </w:numPr>
         <w:spacing w:line="360" w:lineRule="auto"/>
         <w:jc w:val="both"/>
         <w:rPr>
@@ -4696,11 +4758,54 @@
           <w:sz w:val="24"/>
           <w:szCs w:val="24"/>
         </w:rPr>
-        <w:t xml:space="preserve">Fase 1: </w:t>
-      </w:r>
-    </w:p>
-    <w:p>
-      <w:pPr>
+        <w:t xml:space="preserve">Operadores: </w:t>
+      </w:r>
+    </w:p>
+    <w:p>
+      <w:pPr>
+        <w:spacing w:line="360" w:lineRule="auto"/>
+        <w:ind w:left="360"/>
+        <w:jc w:val="both"/>
+        <w:rPr>
+          <w:bCs/>
+          <w:sz w:val="24"/>
+          <w:szCs w:val="24"/>
+        </w:rPr>
+      </w:pPr>
+      <w:r>
+        <w:rPr>
+          <w:bCs/>
+          <w:sz w:val="24"/>
+          <w:szCs w:val="24"/>
+        </w:rPr>
+        <w:t xml:space="preserve">Nome Completo, CPF, Permissões, </w:t>
+      </w:r>
+      <w:proofErr w:type="spellStart"/>
+      <w:r>
+        <w:rPr>
+          <w:bCs/>
+          <w:sz w:val="24"/>
+          <w:szCs w:val="24"/>
+        </w:rPr>
+        <w:t>email</w:t>
+      </w:r>
+      <w:proofErr w:type="spellEnd"/>
+      <w:r>
+        <w:rPr>
+          <w:bCs/>
+          <w:sz w:val="24"/>
+          <w:szCs w:val="24"/>
+        </w:rPr>
+        <w:t>, senha</w:t>
+      </w:r>
+    </w:p>
+    <w:p>
+      <w:pPr>
+        <w:pStyle w:val="PargrafodaLista"/>
+        <w:numPr>
+          <w:ilvl w:val="0"/>
+          <w:numId w:val="27"/>
+        </w:numPr>
         <w:spacing w:line="360" w:lineRule="auto"/>
         <w:jc w:val="both"/>
         <w:rPr>
@@ -4709,6 +4814,214 @@
           <w:szCs w:val="24"/>
         </w:rPr>
       </w:pPr>
+      <w:r>
+        <w:rPr>
+          <w:bCs/>
+          <w:sz w:val="24"/>
+          <w:szCs w:val="24"/>
+        </w:rPr>
+        <w:t>Clientes:</w:t>
+      </w:r>
+    </w:p>
+    <w:p>
+      <w:pPr>
+        <w:spacing w:line="360" w:lineRule="auto"/>
+        <w:ind w:left="360"/>
+        <w:jc w:val="both"/>
+        <w:rPr>
+          <w:bCs/>
+          <w:sz w:val="24"/>
+          <w:szCs w:val="24"/>
+        </w:rPr>
+      </w:pPr>
+      <w:r>
+        <w:rPr>
+          <w:bCs/>
+          <w:sz w:val="24"/>
+          <w:szCs w:val="24"/>
+        </w:rPr>
+        <w:t xml:space="preserve">Pessoa Física (PF): </w:t>
+      </w:r>
+      <w:r>
+        <w:rPr>
+          <w:bCs/>
+          <w:sz w:val="24"/>
+          <w:szCs w:val="24"/>
+        </w:rPr>
+        <w:t>Nome Completo, CPF, RG, Endereço, e-mail, celular</w:t>
+      </w:r>
+    </w:p>
+    <w:p>
+      <w:pPr>
+        <w:spacing w:line="360" w:lineRule="auto"/>
+        <w:ind w:left="360"/>
+        <w:jc w:val="both"/>
+        <w:rPr>
+          <w:bCs/>
+          <w:sz w:val="24"/>
+          <w:szCs w:val="24"/>
+        </w:rPr>
+      </w:pPr>
+      <w:r>
+        <w:rPr>
+          <w:bCs/>
+          <w:sz w:val="24"/>
+          <w:szCs w:val="24"/>
+        </w:rPr>
+        <w:t>Pessoa Jurídica (PJ):</w:t>
+      </w:r>
+      <w:r>
+        <w:rPr>
+          <w:bCs/>
+          <w:sz w:val="24"/>
+          <w:szCs w:val="24"/>
+        </w:rPr>
+        <w:t xml:space="preserve"> Razão Social, CNPJ, </w:t>
+      </w:r>
+      <w:proofErr w:type="gramStart"/>
+      <w:r>
+        <w:rPr>
+          <w:bCs/>
+          <w:sz w:val="24"/>
+          <w:szCs w:val="24"/>
+        </w:rPr>
+        <w:t>Responsável</w:t>
+      </w:r>
+      <w:proofErr w:type="gramEnd"/>
+      <w:r>
+        <w:rPr>
+          <w:bCs/>
+          <w:sz w:val="24"/>
+          <w:szCs w:val="24"/>
+        </w:rPr>
+        <w:t>, e-mail, celular</w:t>
+      </w:r>
+    </w:p>
+    <w:p>
+      <w:pPr>
+        <w:pStyle w:val="PargrafodaLista"/>
+        <w:numPr>
+          <w:ilvl w:val="0"/>
+          <w:numId w:val="27"/>
+        </w:numPr>
+        <w:spacing w:line="360" w:lineRule="auto"/>
+        <w:jc w:val="both"/>
+        <w:rPr>
+          <w:bCs/>
+          <w:sz w:val="24"/>
+          <w:szCs w:val="24"/>
+        </w:rPr>
+      </w:pPr>
+      <w:r>
+        <w:rPr>
+          <w:bCs/>
+          <w:sz w:val="24"/>
+          <w:szCs w:val="24"/>
+        </w:rPr>
+        <w:t>Eventos:</w:t>
+      </w:r>
+    </w:p>
+    <w:p>
+      <w:pPr>
+        <w:spacing w:line="360" w:lineRule="auto"/>
+        <w:ind w:left="360"/>
+        <w:jc w:val="both"/>
+        <w:rPr>
+          <w:bCs/>
+          <w:sz w:val="24"/>
+          <w:szCs w:val="24"/>
+        </w:rPr>
+      </w:pPr>
+      <w:r>
+        <w:rPr>
+          <w:bCs/>
+          <w:sz w:val="24"/>
+          <w:szCs w:val="24"/>
+        </w:rPr>
+        <w:t xml:space="preserve">Data do evento, </w:t>
+      </w:r>
+      <w:r>
+        <w:rPr>
+          <w:bCs/>
+          <w:sz w:val="24"/>
+          <w:szCs w:val="24"/>
+        </w:rPr>
+        <w:t xml:space="preserve">tipo de evento (casamento, festa 15 anos, corporativo), </w:t>
+      </w:r>
+      <w:r>
+        <w:rPr>
+          <w:bCs/>
+          <w:sz w:val="24"/>
+          <w:szCs w:val="24"/>
+        </w:rPr>
+        <w:t>quantos dias para montagem, quantos dias para desmontagem</w:t>
+      </w:r>
+      <w:r>
+        <w:rPr>
+          <w:bCs/>
+          <w:sz w:val="24"/>
+          <w:szCs w:val="24"/>
+        </w:rPr>
+        <w:t xml:space="preserve">, beneficiário do evento, </w:t>
+      </w:r>
+      <w:proofErr w:type="gramStart"/>
+      <w:r>
+        <w:rPr>
+          <w:bCs/>
+          <w:sz w:val="24"/>
+          <w:szCs w:val="24"/>
+        </w:rPr>
+        <w:t>pagamento(</w:t>
+      </w:r>
+      <w:proofErr w:type="gramEnd"/>
+      <w:r>
+        <w:rPr>
+          <w:bCs/>
+          <w:sz w:val="24"/>
+          <w:szCs w:val="24"/>
+        </w:rPr>
+        <w:t xml:space="preserve">valor do contrato, forma de pagamento, valor pago com histórico, </w:t>
+      </w:r>
+      <w:r>
+        <w:rPr>
+          <w:bCs/>
+          <w:sz w:val="24"/>
+          <w:szCs w:val="24"/>
+        </w:rPr>
+        <w:t>status), status do evento (ativo, realizado, cancelado)</w:t>
+      </w:r>
+    </w:p>
+    <w:p>
+      <w:pPr>
+        <w:pStyle w:val="PargrafodaLista"/>
+        <w:numPr>
+          <w:ilvl w:val="0"/>
+          <w:numId w:val="27"/>
+        </w:numPr>
+        <w:spacing w:line="360" w:lineRule="auto"/>
+        <w:jc w:val="both"/>
+        <w:rPr>
+          <w:bCs/>
+          <w:sz w:val="24"/>
+          <w:szCs w:val="24"/>
+        </w:rPr>
+      </w:pPr>
+      <w:r>
+        <w:rPr>
+          <w:bCs/>
+          <w:sz w:val="24"/>
+          <w:szCs w:val="24"/>
+        </w:rPr>
+        <w:t>Fornecedores:</w:t>
+      </w:r>
+      <w:r>
+        <w:rPr>
+          <w:bCs/>
+          <w:sz w:val="24"/>
+          <w:szCs w:val="24"/>
+        </w:rPr>
+        <w:t xml:space="preserve"> </w:t>
+      </w:r>
     </w:p>
     <w:p>
       <w:pPr>
@@ -4718,13 +5031,11 @@
           <w:numId w:val="23"/>
         </w:numPr>
       </w:pPr>
-      <w:bookmarkStart w:id="23" w:name="_Toc176979452"/>
-      <w:bookmarkStart w:id="24" w:name="_Toc194343241"/>
-      <w:r>
-        <w:t>Testes e Garantia de Qualidade</w:t>
-      </w:r>
-      <w:bookmarkEnd w:id="23"/>
-      <w:bookmarkEnd w:id="24"/>
+      <w:r>
+        <w:t>Plano de Implementação</w:t>
+      </w:r>
+      <w:bookmarkEnd w:id="20"/>
+      <w:bookmarkEnd w:id="21"/>
     </w:p>
     <w:p>
       <w:pPr>
@@ -4742,7 +5053,7 @@
           <w:sz w:val="24"/>
           <w:szCs w:val="24"/>
         </w:rPr>
-        <w:t>Testes Unitários: Testar individualmente cada função e módulo.</w:t>
+        <w:t xml:space="preserve">Fase 1: </w:t>
       </w:r>
     </w:p>
     <w:p>
@@ -4751,125 +5062,6 @@
         <w:jc w:val="both"/>
         <w:rPr>
           <w:bCs/>
-          <w:sz w:val="24"/>
-          <w:szCs w:val="24"/>
-        </w:rPr>
-      </w:pPr>
-      <w:r>
-        <w:rPr>
-          <w:bCs/>
-          <w:sz w:val="24"/>
-          <w:szCs w:val="24"/>
-        </w:rPr>
-        <w:t>Testes de Integração: Verificar se todos os módulos estão funcionando em conjunto (</w:t>
-      </w:r>
-      <w:proofErr w:type="spellStart"/>
-      <w:r>
-        <w:rPr>
-          <w:bCs/>
-          <w:sz w:val="24"/>
-          <w:szCs w:val="24"/>
-        </w:rPr>
-        <w:t>ex</w:t>
-      </w:r>
-      <w:proofErr w:type="spellEnd"/>
-      <w:proofErr w:type="gramStart"/>
-      <w:r>
-        <w:rPr>
-          <w:bCs/>
-          <w:sz w:val="24"/>
-          <w:szCs w:val="24"/>
-        </w:rPr>
-        <w:t>:</w:t>
-      </w:r>
-      <w:r>
-        <w:rPr>
-          <w:bCs/>
-          <w:sz w:val="24"/>
-          <w:szCs w:val="24"/>
-        </w:rPr>
-        <w:t xml:space="preserve"> </w:t>
-      </w:r>
-      <w:r>
-        <w:rPr>
-          <w:bCs/>
-          <w:sz w:val="24"/>
-          <w:szCs w:val="24"/>
-        </w:rPr>
-        <w:t>)</w:t>
-      </w:r>
-      <w:proofErr w:type="gramEnd"/>
-      <w:r>
-        <w:rPr>
-          <w:bCs/>
-          <w:sz w:val="24"/>
-          <w:szCs w:val="24"/>
-        </w:rPr>
-        <w:t>.</w:t>
-      </w:r>
-    </w:p>
-    <w:p>
-      <w:pPr>
-        <w:spacing w:line="360" w:lineRule="auto"/>
-        <w:jc w:val="both"/>
-        <w:rPr>
-          <w:bCs/>
-          <w:sz w:val="24"/>
-          <w:szCs w:val="24"/>
-        </w:rPr>
-      </w:pPr>
-      <w:r>
-        <w:rPr>
-          <w:bCs/>
-          <w:sz w:val="24"/>
-          <w:szCs w:val="24"/>
-        </w:rPr>
-        <w:t>Testes de Desempenho: Avaliar a capacidade do sistema sob carga (testes de stress e carga).</w:t>
-      </w:r>
-    </w:p>
-    <w:p>
-      <w:pPr>
-        <w:spacing w:line="360" w:lineRule="auto"/>
-        <w:jc w:val="both"/>
-        <w:rPr>
-          <w:bCs/>
-          <w:sz w:val="24"/>
-          <w:szCs w:val="24"/>
-        </w:rPr>
-      </w:pPr>
-      <w:r>
-        <w:rPr>
-          <w:bCs/>
-          <w:sz w:val="24"/>
-          <w:szCs w:val="24"/>
-        </w:rPr>
-        <w:t xml:space="preserve">Testes de Segurança: Verificar possíveis vulnerabilidades de segurança (autenticação, SQL </w:t>
-      </w:r>
-      <w:proofErr w:type="spellStart"/>
-      <w:r>
-        <w:rPr>
-          <w:bCs/>
-          <w:sz w:val="24"/>
-          <w:szCs w:val="24"/>
-        </w:rPr>
-        <w:t>injection</w:t>
-      </w:r>
-      <w:proofErr w:type="spellEnd"/>
-      <w:r>
-        <w:rPr>
-          <w:bCs/>
-          <w:sz w:val="24"/>
-          <w:szCs w:val="24"/>
-        </w:rPr>
-        <w:t>, etc.).</w:t>
-      </w:r>
-    </w:p>
-    <w:p>
-      <w:pPr>
-        <w:spacing w:line="360" w:lineRule="auto"/>
-        <w:jc w:val="both"/>
-        <w:rPr>
-          <w:b/>
           <w:sz w:val="24"/>
           <w:szCs w:val="24"/>
         </w:rPr>
@@ -4882,24 +5074,165 @@
           <w:ilvl w:val="0"/>
           <w:numId w:val="23"/>
         </w:numPr>
-        <w:rPr>
-          <w:color w:val="FF0000"/>
-        </w:rPr>
-      </w:pPr>
-      <w:bookmarkStart w:id="25" w:name="_30j0zll" w:colFirst="0" w:colLast="0"/>
-      <w:bookmarkStart w:id="26" w:name="_Toc176979455"/>
-      <w:bookmarkStart w:id="27" w:name="_Toc194343242"/>
-      <w:bookmarkEnd w:id="25"/>
-      <w:r>
-        <w:rPr>
-          <w:color w:val="FF0000"/>
-        </w:rPr>
-        <w:t>Escopo do sistema</w:t>
-      </w:r>
-      <w:bookmarkEnd w:id="26"/>
-      <w:bookmarkEnd w:id="27"/>
-    </w:p>
-    <w:p/>
+      </w:pPr>
+      <w:bookmarkStart w:id="22" w:name="_Toc176979452"/>
+      <w:bookmarkStart w:id="23" w:name="_Toc194343241"/>
+      <w:r>
+        <w:t>Testes e Garantia de Qualidade</w:t>
+      </w:r>
+      <w:bookmarkEnd w:id="22"/>
+      <w:bookmarkEnd w:id="23"/>
+    </w:p>
+    <w:p>
+      <w:pPr>
+        <w:spacing w:line="360" w:lineRule="auto"/>
+        <w:jc w:val="both"/>
+        <w:rPr>
+          <w:bCs/>
+          <w:sz w:val="24"/>
+          <w:szCs w:val="24"/>
+        </w:rPr>
+      </w:pPr>
+      <w:r>
+        <w:rPr>
+          <w:bCs/>
+          <w:sz w:val="24"/>
+          <w:szCs w:val="24"/>
+        </w:rPr>
+        <w:t>Testes Unitários: Testar individualmente cada função e módulo.</w:t>
+      </w:r>
+    </w:p>
+    <w:p>
+      <w:pPr>
+        <w:spacing w:line="360" w:lineRule="auto"/>
+        <w:jc w:val="both"/>
+        <w:rPr>
+          <w:bCs/>
+          <w:sz w:val="24"/>
+          <w:szCs w:val="24"/>
+        </w:rPr>
+      </w:pPr>
+      <w:r>
+        <w:rPr>
+          <w:bCs/>
+          <w:sz w:val="24"/>
+          <w:szCs w:val="24"/>
+        </w:rPr>
+        <w:t>Testes de Integração: Verificar se todos os módulos estão funcionando em conjunto (</w:t>
+      </w:r>
+      <w:proofErr w:type="spellStart"/>
+      <w:r>
+        <w:rPr>
+          <w:bCs/>
+          <w:sz w:val="24"/>
+          <w:szCs w:val="24"/>
+        </w:rPr>
+        <w:t>ex</w:t>
+      </w:r>
+      <w:proofErr w:type="spellEnd"/>
+      <w:proofErr w:type="gramStart"/>
+      <w:r>
+        <w:rPr>
+          <w:bCs/>
+          <w:sz w:val="24"/>
+          <w:szCs w:val="24"/>
+        </w:rPr>
+        <w:t>:</w:t>
+      </w:r>
+      <w:r>
+        <w:rPr>
+          <w:bCs/>
+          <w:sz w:val="24"/>
+          <w:szCs w:val="24"/>
+        </w:rPr>
+        <w:t xml:space="preserve"> </w:t>
+      </w:r>
+      <w:r>
+        <w:rPr>
+          <w:bCs/>
+          <w:sz w:val="24"/>
+          <w:szCs w:val="24"/>
+        </w:rPr>
+        <w:t>)</w:t>
+      </w:r>
+      <w:proofErr w:type="gramEnd"/>
+      <w:r>
+        <w:rPr>
+          <w:bCs/>
+          <w:sz w:val="24"/>
+          <w:szCs w:val="24"/>
+        </w:rPr>
+        <w:t>.</w:t>
+      </w:r>
+    </w:p>
+    <w:p>
+      <w:pPr>
+        <w:spacing w:line="360" w:lineRule="auto"/>
+        <w:jc w:val="both"/>
+        <w:rPr>
+          <w:bCs/>
+          <w:sz w:val="24"/>
+          <w:szCs w:val="24"/>
+        </w:rPr>
+      </w:pPr>
+      <w:r>
+        <w:rPr>
+          <w:bCs/>
+          <w:sz w:val="24"/>
+          <w:szCs w:val="24"/>
+        </w:rPr>
+        <w:t>Testes de Desempenho: Avaliar a capacidade do sistema sob carga (testes de stress e carga).</w:t>
+      </w:r>
+    </w:p>
+    <w:p>
+      <w:pPr>
+        <w:spacing w:line="360" w:lineRule="auto"/>
+        <w:jc w:val="both"/>
+        <w:rPr>
+          <w:bCs/>
+          <w:sz w:val="24"/>
+          <w:szCs w:val="24"/>
+        </w:rPr>
+      </w:pPr>
+      <w:r>
+        <w:rPr>
+          <w:bCs/>
+          <w:sz w:val="24"/>
+          <w:szCs w:val="24"/>
+        </w:rPr>
+        <w:lastRenderedPageBreak/>
+        <w:t xml:space="preserve">Testes de Segurança: Verificar possíveis vulnerabilidades de segurança (autenticação, SQL </w:t>
+      </w:r>
+      <w:proofErr w:type="spellStart"/>
+      <w:r>
+        <w:rPr>
+          <w:bCs/>
+          <w:sz w:val="24"/>
+          <w:szCs w:val="24"/>
+        </w:rPr>
+        <w:t>injection</w:t>
+      </w:r>
+      <w:proofErr w:type="spellEnd"/>
+      <w:r>
+        <w:rPr>
+          <w:bCs/>
+          <w:sz w:val="24"/>
+          <w:szCs w:val="24"/>
+        </w:rPr>
+        <w:t>, etc.).</w:t>
+      </w:r>
+    </w:p>
+    <w:p>
+      <w:pPr>
+        <w:spacing w:line="360" w:lineRule="auto"/>
+        <w:jc w:val="both"/>
+        <w:rPr>
+          <w:b/>
+          <w:sz w:val="24"/>
+          <w:szCs w:val="24"/>
+        </w:rPr>
+      </w:pPr>
+    </w:p>
     <w:p>
       <w:pPr>
         <w:pStyle w:val="Ttulo1"/>
@@ -4907,12 +5240,37 @@
           <w:ilvl w:val="0"/>
           <w:numId w:val="23"/>
         </w:numPr>
-      </w:pPr>
-      <w:bookmarkStart w:id="28" w:name="_Toc194343243"/>
+        <w:rPr>
+          <w:color w:val="FF0000"/>
+        </w:rPr>
+      </w:pPr>
+      <w:bookmarkStart w:id="24" w:name="_30j0zll" w:colFirst="0" w:colLast="0"/>
+      <w:bookmarkStart w:id="25" w:name="_Toc176979455"/>
+      <w:bookmarkStart w:id="26" w:name="_Toc194343242"/>
+      <w:bookmarkEnd w:id="24"/>
+      <w:r>
+        <w:rPr>
+          <w:color w:val="FF0000"/>
+        </w:rPr>
+        <w:t>Escopo do sistema</w:t>
+      </w:r>
+      <w:bookmarkEnd w:id="25"/>
+      <w:bookmarkEnd w:id="26"/>
+    </w:p>
+    <w:p/>
+    <w:p>
+      <w:pPr>
+        <w:pStyle w:val="Ttulo1"/>
+        <w:numPr>
+          <w:ilvl w:val="0"/>
+          <w:numId w:val="23"/>
+        </w:numPr>
+      </w:pPr>
+      <w:bookmarkStart w:id="27" w:name="_Toc194343243"/>
       <w:r>
         <w:t>Paleta de cores da aplicação</w:t>
       </w:r>
-      <w:bookmarkEnd w:id="28"/>
+      <w:bookmarkEnd w:id="27"/>
     </w:p>
     <w:p>
       <w:pPr>
@@ -5054,25 +5412,7 @@
           <w:sz w:val="24"/>
           <w:szCs w:val="24"/>
         </w:rPr>
-        <w:t xml:space="preserve"> </w:t>
-      </w:r>
-      <w:proofErr w:type="spellStart"/>
-      <w:r>
-        <w:rPr>
-          <w:bCs/>
-          <w:sz w:val="24"/>
-          <w:szCs w:val="24"/>
-        </w:rPr>
-        <w:t>Primary</w:t>
-      </w:r>
-      <w:proofErr w:type="spellEnd"/>
-      <w:r>
-        <w:rPr>
-          <w:bCs/>
-          <w:sz w:val="24"/>
-          <w:szCs w:val="24"/>
-        </w:rPr>
-        <w:t xml:space="preserve"> Color</w:t>
+        <w:t xml:space="preserve"> Primary Color</w:t>
       </w:r>
       <w:r>
         <w:rPr>
@@ -5244,7 +5584,6 @@
           <w:sz w:val="24"/>
           <w:szCs w:val="24"/>
         </w:rPr>
-        <w:lastRenderedPageBreak/>
         <w:t>#</w:t>
       </w:r>
       <w:r>
@@ -5351,23 +5690,13 @@
         </w:rPr>
         <w:t xml:space="preserve"> (</w:t>
       </w:r>
-      <w:proofErr w:type="spellStart"/>
-      <w:r>
-        <w:rPr>
-          <w:bCs/>
-          <w:sz w:val="24"/>
-          <w:szCs w:val="24"/>
-        </w:rPr>
-        <w:t>Amber</w:t>
-      </w:r>
-      <w:proofErr w:type="spellEnd"/>
-      <w:r>
-        <w:rPr>
-          <w:bCs/>
-          <w:sz w:val="24"/>
-          <w:szCs w:val="24"/>
-        </w:rPr>
-        <w:t xml:space="preserve"> – </w:t>
+      <w:r>
+        <w:rPr>
+          <w:bCs/>
+          <w:sz w:val="24"/>
+          <w:szCs w:val="24"/>
+        </w:rPr>
+        <w:t xml:space="preserve">Amber – </w:t>
       </w:r>
       <w:proofErr w:type="spellStart"/>
       <w:r>
@@ -5421,25 +5750,7 @@
           <w:sz w:val="24"/>
           <w:szCs w:val="24"/>
         </w:rPr>
-        <w:t xml:space="preserve">#212121 (Preto – </w:t>
-      </w:r>
-      <w:proofErr w:type="spellStart"/>
-      <w:r>
-        <w:rPr>
-          <w:bCs/>
-          <w:sz w:val="24"/>
-          <w:szCs w:val="24"/>
-        </w:rPr>
-        <w:t>Primary</w:t>
-      </w:r>
-      <w:proofErr w:type="spellEnd"/>
-      <w:r>
-        <w:rPr>
-          <w:bCs/>
-          <w:sz w:val="24"/>
-          <w:szCs w:val="24"/>
-        </w:rPr>
-        <w:t xml:space="preserve"> </w:t>
+        <w:t xml:space="preserve">#212121 (Preto – Primary </w:t>
       </w:r>
       <w:proofErr w:type="spellStart"/>
       <w:r>
@@ -5684,8 +5995,8 @@
         </w:rPr>
         <w:t>Análise das Cores</w:t>
       </w:r>
-      <w:bookmarkStart w:id="29" w:name="_1fob9te" w:colFirst="0" w:colLast="0"/>
-      <w:bookmarkEnd w:id="29"/>
+      <w:bookmarkStart w:id="28" w:name="_1fob9te" w:colFirst="0" w:colLast="0"/>
+      <w:bookmarkEnd w:id="28"/>
       <w:r>
         <w:rPr>
           <w:b/>
@@ -5732,23 +6043,7 @@
           <w:sz w:val="24"/>
           <w:szCs w:val="24"/>
         </w:rPr>
-        <w:t xml:space="preserve"> </w:t>
-      </w:r>
-      <w:proofErr w:type="spellStart"/>
-      <w:r>
-        <w:rPr>
-          <w:sz w:val="24"/>
-          <w:szCs w:val="24"/>
-        </w:rPr>
-        <w:t>Primary</w:t>
-      </w:r>
-      <w:proofErr w:type="spellEnd"/>
-      <w:r>
-        <w:rPr>
-          <w:sz w:val="24"/>
-          <w:szCs w:val="24"/>
-        </w:rPr>
-        <w:t xml:space="preserve"> Color)</w:t>
+        <w:t xml:space="preserve"> Primary Color)</w:t>
       </w:r>
     </w:p>
     <w:p>
@@ -5855,6 +6150,7 @@
           <w:sz w:val="24"/>
           <w:szCs w:val="24"/>
         </w:rPr>
+        <w:lastRenderedPageBreak/>
         <w:t xml:space="preserve">Descrição: </w:t>
       </w:r>
       <w:r>
@@ -6221,24 +6517,7 @@
           <w:sz w:val="24"/>
           <w:szCs w:val="24"/>
         </w:rPr>
-        <w:lastRenderedPageBreak/>
-        <w:t xml:space="preserve">Preto (#212121 - </w:t>
-      </w:r>
-      <w:proofErr w:type="spellStart"/>
-      <w:r>
-        <w:rPr>
-          <w:sz w:val="24"/>
-          <w:szCs w:val="24"/>
-        </w:rPr>
-        <w:t>Primary</w:t>
-      </w:r>
-      <w:proofErr w:type="spellEnd"/>
-      <w:r>
-        <w:rPr>
-          <w:sz w:val="24"/>
-          <w:szCs w:val="24"/>
-        </w:rPr>
-        <w:t xml:space="preserve"> </w:t>
+        <w:t xml:space="preserve">Preto (#212121 - Primary </w:t>
       </w:r>
       <w:proofErr w:type="spellStart"/>
       <w:r>
@@ -6503,6 +6782,7 @@
           <w:sz w:val="20"/>
           <w:szCs w:val="20"/>
         </w:rPr>
+        <w:lastRenderedPageBreak/>
         <w:t xml:space="preserve">Imagem </w:t>
       </w:r>
       <w:r>
@@ -6616,7 +6896,6 @@
           <w:sz w:val="20"/>
           <w:szCs w:val="20"/>
         </w:rPr>
-        <w:lastRenderedPageBreak/>
         <w:t>Fonte –</w:t>
       </w:r>
       <w:r>
@@ -6654,15 +6933,15 @@
           <w:numId w:val="23"/>
         </w:numPr>
       </w:pPr>
-      <w:bookmarkStart w:id="30" w:name="_Toc194343244"/>
+      <w:bookmarkStart w:id="29" w:name="_Toc194343244"/>
       <w:r>
         <w:t>Diagrama de caso de uso</w:t>
       </w:r>
+      <w:bookmarkEnd w:id="29"/>
+    </w:p>
+    <w:p>
+      <w:bookmarkStart w:id="30" w:name="_tyjcwt" w:colFirst="0" w:colLast="0"/>
       <w:bookmarkEnd w:id="30"/>
-    </w:p>
-    <w:p>
-      <w:bookmarkStart w:id="31" w:name="_tyjcwt" w:colFirst="0" w:colLast="0"/>
-      <w:bookmarkEnd w:id="31"/>
     </w:p>
     <w:p>
       <w:pPr>
@@ -6752,11 +7031,11 @@
           <w:numId w:val="23"/>
         </w:numPr>
       </w:pPr>
-      <w:bookmarkStart w:id="32" w:name="_Toc194343245"/>
+      <w:bookmarkStart w:id="31" w:name="_Toc194343245"/>
       <w:r>
         <w:t>Diagrama de classe</w:t>
       </w:r>
-      <w:bookmarkEnd w:id="32"/>
+      <w:bookmarkEnd w:id="31"/>
     </w:p>
     <w:p/>
     <w:p>
@@ -6853,10 +7132,10 @@
           <w:szCs w:val="24"/>
         </w:rPr>
       </w:pPr>
-      <w:bookmarkStart w:id="33" w:name="_3dy6vkm" w:colFirst="0" w:colLast="0"/>
-      <w:bookmarkStart w:id="34" w:name="_17dp8vu" w:colFirst="0" w:colLast="0"/>
+      <w:bookmarkStart w:id="32" w:name="_3dy6vkm" w:colFirst="0" w:colLast="0"/>
+      <w:bookmarkStart w:id="33" w:name="_17dp8vu" w:colFirst="0" w:colLast="0"/>
+      <w:bookmarkEnd w:id="32"/>
       <w:bookmarkEnd w:id="33"/>
-      <w:bookmarkEnd w:id="34"/>
     </w:p>
     <w:p>
       <w:pPr>
@@ -6866,20 +7145,20 @@
           <w:numId w:val="23"/>
         </w:numPr>
       </w:pPr>
-      <w:bookmarkStart w:id="35" w:name="_3rdcrjn" w:colFirst="0" w:colLast="0"/>
-      <w:bookmarkStart w:id="36" w:name="_Toc194343246"/>
+      <w:bookmarkStart w:id="34" w:name="_3rdcrjn" w:colFirst="0" w:colLast="0"/>
+      <w:bookmarkStart w:id="35" w:name="_Toc194343246"/>
+      <w:bookmarkEnd w:id="34"/>
+      <w:r>
+        <w:t>Protótipos do Sistema</w:t>
+      </w:r>
+      <w:r>
+        <w:t xml:space="preserve"> – </w:t>
+      </w:r>
+      <w:proofErr w:type="spellStart"/>
+      <w:r>
+        <w:t>Figma</w:t>
+      </w:r>
       <w:bookmarkEnd w:id="35"/>
-      <w:r>
-        <w:t>Protótipos do Sistema</w:t>
-      </w:r>
-      <w:r>
-        <w:t xml:space="preserve"> – </w:t>
-      </w:r>
-      <w:proofErr w:type="spellStart"/>
-      <w:r>
-        <w:t>Figma</w:t>
-      </w:r>
-      <w:bookmarkEnd w:id="36"/>
       <w:proofErr w:type="spellEnd"/>
       <w:r>
         <w:t xml:space="preserve"> </w:t>
@@ -6896,8 +7175,8 @@
           <w:szCs w:val="24"/>
         </w:rPr>
       </w:pPr>
-      <w:bookmarkStart w:id="37" w:name="_lnxbz9" w:colFirst="0" w:colLast="0"/>
-      <w:bookmarkEnd w:id="37"/>
+      <w:bookmarkStart w:id="36" w:name="_lnxbz9" w:colFirst="0" w:colLast="0"/>
+      <w:bookmarkEnd w:id="36"/>
       <w:r>
         <w:rPr>
           <w:bCs/>
@@ -7007,8 +7286,8 @@
           <w:szCs w:val="24"/>
         </w:rPr>
       </w:pPr>
-      <w:bookmarkStart w:id="38" w:name="_35nkun2" w:colFirst="0" w:colLast="0"/>
-      <w:bookmarkEnd w:id="38"/>
+      <w:bookmarkStart w:id="37" w:name="_35nkun2" w:colFirst="0" w:colLast="0"/>
+      <w:bookmarkEnd w:id="37"/>
       <w:r>
         <w:rPr>
           <w:bCs/>
@@ -7128,8 +7407,8 @@
           <w:szCs w:val="24"/>
         </w:rPr>
       </w:pPr>
-      <w:bookmarkStart w:id="39" w:name="_1ksv4uv" w:colFirst="0" w:colLast="0"/>
-      <w:bookmarkEnd w:id="39"/>
+      <w:bookmarkStart w:id="38" w:name="_1ksv4uv" w:colFirst="0" w:colLast="0"/>
+      <w:bookmarkEnd w:id="38"/>
       <w:r>
         <w:rPr>
           <w:bCs/>
@@ -7296,7 +7575,6 @@
           <w:sz w:val="24"/>
           <w:szCs w:val="24"/>
         </w:rPr>
-        <w:lastRenderedPageBreak/>
         <w:t>Tela de</w:t>
       </w:r>
       <w:r>
@@ -7595,8 +7873,8 @@
           <w:szCs w:val="20"/>
         </w:rPr>
       </w:pPr>
-      <w:bookmarkStart w:id="40" w:name="_44sinio" w:colFirst="0" w:colLast="0"/>
-      <w:bookmarkEnd w:id="40"/>
+      <w:bookmarkStart w:id="39" w:name="_44sinio" w:colFirst="0" w:colLast="0"/>
+      <w:bookmarkEnd w:id="39"/>
       <w:r>
         <w:rPr>
           <w:sz w:val="20"/>
@@ -7683,12 +7961,12 @@
           <w:szCs w:val="20"/>
         </w:rPr>
       </w:pPr>
-      <w:bookmarkStart w:id="41" w:name="_z337ya" w:colFirst="0" w:colLast="0"/>
-      <w:bookmarkStart w:id="42" w:name="_3j2qqm3" w:colFirst="0" w:colLast="0"/>
-      <w:bookmarkStart w:id="43" w:name="_1y810tw" w:colFirst="0" w:colLast="0"/>
+      <w:bookmarkStart w:id="40" w:name="_z337ya" w:colFirst="0" w:colLast="0"/>
+      <w:bookmarkStart w:id="41" w:name="_3j2qqm3" w:colFirst="0" w:colLast="0"/>
+      <w:bookmarkStart w:id="42" w:name="_1y810tw" w:colFirst="0" w:colLast="0"/>
+      <w:bookmarkEnd w:id="40"/>
       <w:bookmarkEnd w:id="41"/>
       <w:bookmarkEnd w:id="42"/>
-      <w:bookmarkEnd w:id="43"/>
     </w:p>
     <w:sectPr>
       <w:footerReference w:type="default" r:id="rId10"/>
@@ -7701,7 +7979,7 @@
 </file>
 
 <file path=word/endnotes.xml><?xml version="1.0" encoding="utf-8"?>
-<w:endnotes xmlns:wpc="http://schemas.microsoft.com/office/word/2010/wordprocessingCanvas" xmlns:cx="http://schemas.microsoft.com/office/drawing/2014/chartex" xmlns:mc="http://schemas.openxmlformats.org/markup-compatibility/2006" xmlns:o="urn:schemas-microsoft-com:office:office" xmlns:r="http://schemas.openxmlformats.org/officeDocument/2006/relationships" xmlns:m="http://schemas.openxmlformats.org/officeDocument/2006/math" xmlns:v="urn:schemas-microsoft-com:vml" xmlns:wp14="http://schemas.microsoft.com/office/word/2010/wordprocessingDrawing" xmlns:wp="http://schemas.openxmlformats.org/drawingml/2006/wordprocessingDrawing" xmlns:w10="urn:schemas-microsoft-com:office:word" xmlns:w="http://schemas.openxmlformats.org/wordprocessingml/2006/main" xmlns:w14="http://schemas.microsoft.com/office/word/2010/wordml" xmlns:w15="http://schemas.microsoft.com/office/word/2012/wordml" xmlns:w16se="http://schemas.microsoft.com/office/word/2015/wordml/symex" xmlns:wpg="http://schemas.microsoft.com/office/word/2010/wordprocessingGroup" xmlns:wpi="http://schemas.microsoft.com/office/word/2010/wordprocessingInk" xmlns:wne="http://schemas.microsoft.com/office/word/2006/wordml" xmlns:wps="http://schemas.microsoft.com/office/word/2010/wordprocessingShape" mc:Ignorable="w14 w15 w16se wp14">
+<w:endnotes xmlns:wpc="http://schemas.microsoft.com/office/word/2010/wordprocessingCanvas" xmlns:cx="http://schemas.microsoft.com/office/drawing/2014/chartex" xmlns:cx1="http://schemas.microsoft.com/office/drawing/2015/9/8/chartex" xmlns:cx2="http://schemas.microsoft.com/office/drawing/2015/10/21/chartex" xmlns:cx3="http://schemas.microsoft.com/office/drawing/2016/5/9/chartex" xmlns:cx4="http://schemas.microsoft.com/office/drawing/2016/5/10/chartex" xmlns:cx5="http://schemas.microsoft.com/office/drawing/2016/5/11/chartex" xmlns:cx6="http://schemas.microsoft.com/office/drawing/2016/5/12/chartex" xmlns:cx7="http://schemas.microsoft.com/office/drawing/2016/5/13/chartex" xmlns:cx8="http://schemas.microsoft.com/office/drawing/2016/5/14/chartex" xmlns:mc="http://schemas.openxmlformats.org/markup-compatibility/2006" xmlns:aink="http://schemas.microsoft.com/office/drawing/2016/ink" xmlns:am3d="http://schemas.microsoft.com/office/drawing/2017/model3d" xmlns:o="urn:schemas-microsoft-com:office:office" xmlns:oel="http://schemas.microsoft.com/office/2019/extlst" xmlns:r="http://schemas.openxmlformats.org/officeDocument/2006/relationships" xmlns:m="http://schemas.openxmlformats.org/officeDocument/2006/math" xmlns:v="urn:schemas-microsoft-com:vml" xmlns:wp14="http://schemas.microsoft.com/office/word/2010/wordprocessingDrawing" xmlns:wp="http://schemas.openxmlformats.org/drawingml/2006/wordprocessingDrawing" xmlns:w10="urn:schemas-microsoft-com:office:word" xmlns:w="http://schemas.openxmlformats.org/wordprocessingml/2006/main" xmlns:w14="http://schemas.microsoft.com/office/word/2010/wordml" xmlns:w15="http://schemas.microsoft.com/office/word/2012/wordml" xmlns:w16cex="http://schemas.microsoft.com/office/word/2018/wordml/cex" xmlns:w16cid="http://schemas.microsoft.com/office/word/2016/wordml/cid" xmlns:w16="http://schemas.microsoft.com/office/word/2018/wordml" xmlns:w16du="http://schemas.microsoft.com/office/word/2023/wordml/word16du" xmlns:w16sdtdh="http://schemas.microsoft.com/office/word/2020/wordml/sdtdatahash" xmlns:w16sdtfl="http://schemas.microsoft.com/office/word/2024/wordml/sdtformatlock" xmlns:w16se="http://schemas.microsoft.com/office/word/2015/wordml/symex" xmlns:wpg="http://schemas.microsoft.com/office/word/2010/wordprocessingGroup" xmlns:wpi="http://schemas.microsoft.com/office/word/2010/wordprocessingInk" xmlns:wne="http://schemas.microsoft.com/office/word/2006/wordml" xmlns:wps="http://schemas.microsoft.com/office/word/2010/wordprocessingShape" mc:Ignorable="w14 w15 w16se w16cid w16 w16cex w16sdtdh w16sdtfl w16du wp14">
   <w:endnote w:type="separator" w:id="-1">
     <w:p>
       <w:pPr>
@@ -7726,7 +8004,7 @@
 </file>
 
 <file path=word/footer1.xml><?xml version="1.0" encoding="utf-8"?>
-<w:ftr xmlns:wpc="http://schemas.microsoft.com/office/word/2010/wordprocessingCanvas" xmlns:cx="http://schemas.microsoft.com/office/drawing/2014/chartex" xmlns:mc="http://schemas.openxmlformats.org/markup-compatibility/2006" xmlns:o="urn:schemas-microsoft-com:office:office" xmlns:r="http://schemas.openxmlformats.org/officeDocument/2006/relationships" xmlns:m="http://schemas.openxmlformats.org/officeDocument/2006/math" xmlns:v="urn:schemas-microsoft-com:vml" xmlns:wp14="http://schemas.microsoft.com/office/word/2010/wordprocessingDrawing" xmlns:wp="http://schemas.openxmlformats.org/drawingml/2006/wordprocessingDrawing" xmlns:w10="urn:schemas-microsoft-com:office:word" xmlns:w="http://schemas.openxmlformats.org/wordprocessingml/2006/main" xmlns:w14="http://schemas.microsoft.com/office/word/2010/wordml" xmlns:w15="http://schemas.microsoft.com/office/word/2012/wordml" xmlns:w16se="http://schemas.microsoft.com/office/word/2015/wordml/symex" xmlns:wpg="http://schemas.microsoft.com/office/word/2010/wordprocessingGroup" xmlns:wpi="http://schemas.microsoft.com/office/word/2010/wordprocessingInk" xmlns:wne="http://schemas.microsoft.com/office/word/2006/wordml" xmlns:wps="http://schemas.microsoft.com/office/word/2010/wordprocessingShape" mc:Ignorable="w14 w15 w16se wp14">
+<w:ftr xmlns:wpc="http://schemas.microsoft.com/office/word/2010/wordprocessingCanvas" xmlns:cx="http://schemas.microsoft.com/office/drawing/2014/chartex" xmlns:cx1="http://schemas.microsoft.com/office/drawing/2015/9/8/chartex" xmlns:cx2="http://schemas.microsoft.com/office/drawing/2015/10/21/chartex" xmlns:cx3="http://schemas.microsoft.com/office/drawing/2016/5/9/chartex" xmlns:cx4="http://schemas.microsoft.com/office/drawing/2016/5/10/chartex" xmlns:cx5="http://schemas.microsoft.com/office/drawing/2016/5/11/chartex" xmlns:cx6="http://schemas.microsoft.com/office/drawing/2016/5/12/chartex" xmlns:cx7="http://schemas.microsoft.com/office/drawing/2016/5/13/chartex" xmlns:cx8="http://schemas.microsoft.com/office/drawing/2016/5/14/chartex" xmlns:mc="http://schemas.openxmlformats.org/markup-compatibility/2006" xmlns:aink="http://schemas.microsoft.com/office/drawing/2016/ink" xmlns:am3d="http://schemas.microsoft.com/office/drawing/2017/model3d" xmlns:o="urn:schemas-microsoft-com:office:office" xmlns:oel="http://schemas.microsoft.com/office/2019/extlst" xmlns:r="http://schemas.openxmlformats.org/officeDocument/2006/relationships" xmlns:m="http://schemas.openxmlformats.org/officeDocument/2006/math" xmlns:v="urn:schemas-microsoft-com:vml" xmlns:wp14="http://schemas.microsoft.com/office/word/2010/wordprocessingDrawing" xmlns:wp="http://schemas.openxmlformats.org/drawingml/2006/wordprocessingDrawing" xmlns:w10="urn:schemas-microsoft-com:office:word" xmlns:w="http://schemas.openxmlformats.org/wordprocessingml/2006/main" xmlns:w14="http://schemas.microsoft.com/office/word/2010/wordml" xmlns:w15="http://schemas.microsoft.com/office/word/2012/wordml" xmlns:w16cex="http://schemas.microsoft.com/office/word/2018/wordml/cex" xmlns:w16cid="http://schemas.microsoft.com/office/word/2016/wordml/cid" xmlns:w16="http://schemas.microsoft.com/office/word/2018/wordml" xmlns:w16du="http://schemas.microsoft.com/office/word/2023/wordml/word16du" xmlns:w16sdtdh="http://schemas.microsoft.com/office/word/2020/wordml/sdtdatahash" xmlns:w16sdtfl="http://schemas.microsoft.com/office/word/2024/wordml/sdtformatlock" xmlns:w16se="http://schemas.microsoft.com/office/word/2015/wordml/symex" xmlns:wpg="http://schemas.microsoft.com/office/word/2010/wordprocessingGroup" xmlns:wpi="http://schemas.microsoft.com/office/word/2010/wordprocessingInk" xmlns:wne="http://schemas.microsoft.com/office/word/2006/wordml" xmlns:wps="http://schemas.microsoft.com/office/word/2010/wordprocessingShape" mc:Ignorable="w14 w15 w16se w16cid w16 w16cex w16sdtdh w16sdtfl w16du wp14">
   <w:p>
     <w:pPr>
       <w:pBdr>
@@ -7801,7 +8079,7 @@
 </file>
 
 <file path=word/footnotes.xml><?xml version="1.0" encoding="utf-8"?>
-<w:footnotes xmlns:wpc="http://schemas.microsoft.com/office/word/2010/wordprocessingCanvas" xmlns:cx="http://schemas.microsoft.com/office/drawing/2014/chartex" xmlns:mc="http://schemas.openxmlformats.org/markup-compatibility/2006" xmlns:o="urn:schemas-microsoft-com:office:office" xmlns:r="http://schemas.openxmlformats.org/officeDocument/2006/relationships" xmlns:m="http://schemas.openxmlformats.org/officeDocument/2006/math" xmlns:v="urn:schemas-microsoft-com:vml" xmlns:wp14="http://schemas.microsoft.com/office/word/2010/wordprocessingDrawing" xmlns:wp="http://schemas.openxmlformats.org/drawingml/2006/wordprocessingDrawing" xmlns:w10="urn:schemas-microsoft-com:office:word" xmlns:w="http://schemas.openxmlformats.org/wordprocessingml/2006/main" xmlns:w14="http://schemas.microsoft.com/office/word/2010/wordml" xmlns:w15="http://schemas.microsoft.com/office/word/2012/wordml" xmlns:w16se="http://schemas.microsoft.com/office/word/2015/wordml/symex" xmlns:wpg="http://schemas.microsoft.com/office/word/2010/wordprocessingGroup" xmlns:wpi="http://schemas.microsoft.com/office/word/2010/wordprocessingInk" xmlns:wne="http://schemas.microsoft.com/office/word/2006/wordml" xmlns:wps="http://schemas.microsoft.com/office/word/2010/wordprocessingShape" mc:Ignorable="w14 w15 w16se wp14">
+<w:footnotes xmlns:wpc="http://schemas.microsoft.com/office/word/2010/wordprocessingCanvas" xmlns:cx="http://schemas.microsoft.com/office/drawing/2014/chartex" xmlns:cx1="http://schemas.microsoft.com/office/drawing/2015/9/8/chartex" xmlns:cx2="http://schemas.microsoft.com/office/drawing/2015/10/21/chartex" xmlns:cx3="http://schemas.microsoft.com/office/drawing/2016/5/9/chartex" xmlns:cx4="http://schemas.microsoft.com/office/drawing/2016/5/10/chartex" xmlns:cx5="http://schemas.microsoft.com/office/drawing/2016/5/11/chartex" xmlns:cx6="http://schemas.microsoft.com/office/drawing/2016/5/12/chartex" xmlns:cx7="http://schemas.microsoft.com/office/drawing/2016/5/13/chartex" xmlns:cx8="http://schemas.microsoft.com/office/drawing/2016/5/14/chartex" xmlns:mc="http://schemas.openxmlformats.org/markup-compatibility/2006" xmlns:aink="http://schemas.microsoft.com/office/drawing/2016/ink" xmlns:am3d="http://schemas.microsoft.com/office/drawing/2017/model3d" xmlns:o="urn:schemas-microsoft-com:office:office" xmlns:oel="http://schemas.microsoft.com/office/2019/extlst" xmlns:r="http://schemas.openxmlformats.org/officeDocument/2006/relationships" xmlns:m="http://schemas.openxmlformats.org/officeDocument/2006/math" xmlns:v="urn:schemas-microsoft-com:vml" xmlns:wp14="http://schemas.microsoft.com/office/word/2010/wordprocessingDrawing" xmlns:wp="http://schemas.openxmlformats.org/drawingml/2006/wordprocessingDrawing" xmlns:w10="urn:schemas-microsoft-com:office:word" xmlns:w="http://schemas.openxmlformats.org/wordprocessingml/2006/main" xmlns:w14="http://schemas.microsoft.com/office/word/2010/wordml" xmlns:w15="http://schemas.microsoft.com/office/word/2012/wordml" xmlns:w16cex="http://schemas.microsoft.com/office/word/2018/wordml/cex" xmlns:w16cid="http://schemas.microsoft.com/office/word/2016/wordml/cid" xmlns:w16="http://schemas.microsoft.com/office/word/2018/wordml" xmlns:w16du="http://schemas.microsoft.com/office/word/2023/wordml/word16du" xmlns:w16sdtdh="http://schemas.microsoft.com/office/word/2020/wordml/sdtdatahash" xmlns:w16sdtfl="http://schemas.microsoft.com/office/word/2024/wordml/sdtformatlock" xmlns:w16se="http://schemas.microsoft.com/office/word/2015/wordml/symex" xmlns:wpg="http://schemas.microsoft.com/office/word/2010/wordprocessingGroup" xmlns:wpi="http://schemas.microsoft.com/office/word/2010/wordprocessingInk" xmlns:wne="http://schemas.microsoft.com/office/word/2006/wordml" xmlns:wps="http://schemas.microsoft.com/office/word/2010/wordprocessingShape" mc:Ignorable="w14 w15 w16se w16cid w16 w16cex w16sdtdh w16sdtfl w16du wp14">
   <w:footnote w:type="separator" w:id="-1">
     <w:p>
       <w:pPr>
@@ -7826,7 +8104,7 @@
 </file>
 
 <file path=word/numbering.xml><?xml version="1.0" encoding="utf-8"?>
-<w:numbering xmlns:wpc="http://schemas.microsoft.com/office/word/2010/wordprocessingCanvas" xmlns:cx="http://schemas.microsoft.com/office/drawing/2014/chartex" xmlns:mc="http://schemas.openxmlformats.org/markup-compatibility/2006" xmlns:o="urn:schemas-microsoft-com:office:office" xmlns:r="http://schemas.openxmlformats.org/officeDocument/2006/relationships" xmlns:m="http://schemas.openxmlformats.org/officeDocument/2006/math" xmlns:v="urn:schemas-microsoft-com:vml" xmlns:wp14="http://schemas.microsoft.com/office/word/2010/wordprocessingDrawing" xmlns:wp="http://schemas.openxmlformats.org/drawingml/2006/wordprocessingDrawing" xmlns:w10="urn:schemas-microsoft-com:office:word" xmlns:w="http://schemas.openxmlformats.org/wordprocessingml/2006/main" xmlns:w14="http://schemas.microsoft.com/office/word/2010/wordml" xmlns:w15="http://schemas.microsoft.com/office/word/2012/wordml" xmlns:w16se="http://schemas.microsoft.com/office/word/2015/wordml/symex" xmlns:wpg="http://schemas.microsoft.com/office/word/2010/wordprocessingGroup" xmlns:wpi="http://schemas.microsoft.com/office/word/2010/wordprocessingInk" xmlns:wne="http://schemas.microsoft.com/office/word/2006/wordml" xmlns:wps="http://schemas.microsoft.com/office/word/2010/wordprocessingShape" mc:Ignorable="w14 w15 w16se wp14">
+<w:numbering xmlns:wpc="http://schemas.microsoft.com/office/word/2010/wordprocessingCanvas" xmlns:cx="http://schemas.microsoft.com/office/drawing/2014/chartex" xmlns:cx1="http://schemas.microsoft.com/office/drawing/2015/9/8/chartex" xmlns:cx2="http://schemas.microsoft.com/office/drawing/2015/10/21/chartex" xmlns:cx3="http://schemas.microsoft.com/office/drawing/2016/5/9/chartex" xmlns:cx4="http://schemas.microsoft.com/office/drawing/2016/5/10/chartex" xmlns:cx5="http://schemas.microsoft.com/office/drawing/2016/5/11/chartex" xmlns:cx6="http://schemas.microsoft.com/office/drawing/2016/5/12/chartex" xmlns:cx7="http://schemas.microsoft.com/office/drawing/2016/5/13/chartex" xmlns:cx8="http://schemas.microsoft.com/office/drawing/2016/5/14/chartex" xmlns:mc="http://schemas.openxmlformats.org/markup-compatibility/2006" xmlns:aink="http://schemas.microsoft.com/office/drawing/2016/ink" xmlns:am3d="http://schemas.microsoft.com/office/drawing/2017/model3d" xmlns:o="urn:schemas-microsoft-com:office:office" xmlns:oel="http://schemas.microsoft.com/office/2019/extlst" xmlns:r="http://schemas.openxmlformats.org/officeDocument/2006/relationships" xmlns:m="http://schemas.openxmlformats.org/officeDocument/2006/math" xmlns:v="urn:schemas-microsoft-com:vml" xmlns:wp14="http://schemas.microsoft.com/office/word/2010/wordprocessingDrawing" xmlns:wp="http://schemas.openxmlformats.org/drawingml/2006/wordprocessingDrawing" xmlns:w10="urn:schemas-microsoft-com:office:word" xmlns:w="http://schemas.openxmlformats.org/wordprocessingml/2006/main" xmlns:w14="http://schemas.microsoft.com/office/word/2010/wordml" xmlns:w15="http://schemas.microsoft.com/office/word/2012/wordml" xmlns:w16cex="http://schemas.microsoft.com/office/word/2018/wordml/cex" xmlns:w16cid="http://schemas.microsoft.com/office/word/2016/wordml/cid" xmlns:w16="http://schemas.microsoft.com/office/word/2018/wordml" xmlns:w16du="http://schemas.microsoft.com/office/word/2023/wordml/word16du" xmlns:w16sdtdh="http://schemas.microsoft.com/office/word/2020/wordml/sdtdatahash" xmlns:w16sdtfl="http://schemas.microsoft.com/office/word/2024/wordml/sdtformatlock" xmlns:w16se="http://schemas.microsoft.com/office/word/2015/wordml/symex" xmlns:wpg="http://schemas.microsoft.com/office/word/2010/wordprocessingGroup" xmlns:wpi="http://schemas.microsoft.com/office/word/2010/wordprocessingInk" xmlns:wne="http://schemas.microsoft.com/office/word/2006/wordml" xmlns:wps="http://schemas.microsoft.com/office/word/2010/wordprocessingShape" mc:Ignorable="w14 w15 w16se w16cid w16 w16cex w16sdtdh w16sdtfl w16du wp14">
   <w:abstractNum w:abstractNumId="0" w15:restartNumberingAfterBreak="0">
     <w:nsid w:val="006E36FB"/>
     <w:multiLevelType w:val="hybridMultilevel"/>
@@ -8167,6 +8445,119 @@
     </w:lvl>
   </w:abstractNum>
   <w:abstractNum w:abstractNumId="3" w15:restartNumberingAfterBreak="0">
+    <w:nsid w:val="04BB33BB"/>
+    <w:multiLevelType w:val="hybridMultilevel"/>
+    <w:tmpl w:val="8F7ABE22"/>
+    <w:lvl w:ilvl="0" w:tplc="04160001">
+      <w:start w:val="1"/>
+      <w:numFmt w:val="bullet"/>
+      <w:lvlText w:val=""/>
+      <w:lvlJc w:val="left"/>
+      <w:pPr>
+        <w:ind w:left="720" w:hanging="360"/>
+      </w:pPr>
+      <w:rPr>
+        <w:rFonts w:ascii="Symbol" w:hAnsi="Symbol" w:hint="default"/>
+      </w:rPr>
+    </w:lvl>
+    <w:lvl w:ilvl="1" w:tplc="04160003" w:tentative="1">
+      <w:start w:val="1"/>
+      <w:numFmt w:val="bullet"/>
+      <w:lvlText w:val="o"/>
+      <w:lvlJc w:val="left"/>
+      <w:pPr>
+        <w:ind w:left="1440" w:hanging="360"/>
+      </w:pPr>
+      <w:rPr>
+        <w:rFonts w:ascii="Courier New" w:hAnsi="Courier New" w:cs="Courier New" w:hint="default"/>
+      </w:rPr>
+    </w:lvl>
+    <w:lvl w:ilvl="2" w:tplc="04160005" w:tentative="1">
+      <w:start w:val="1"/>
+      <w:numFmt w:val="bullet"/>
+      <w:lvlText w:val=""/>
+      <w:lvlJc w:val="left"/>
+      <w:pPr>
+        <w:ind w:left="2160" w:hanging="360"/>
+      </w:pPr>
+      <w:rPr>
+        <w:rFonts w:ascii="Wingdings" w:hAnsi="Wingdings" w:hint="default"/>
+      </w:rPr>
+    </w:lvl>
+    <w:lvl w:ilvl="3" w:tplc="04160001" w:tentative="1">
+      <w:start w:val="1"/>
+      <w:numFmt w:val="bullet"/>
+      <w:lvlText w:val=""/>
+      <w:lvlJc w:val="left"/>
+      <w:pPr>
+        <w:ind w:left="2880" w:hanging="360"/>
+      </w:pPr>
+      <w:rPr>
+        <w:rFonts w:ascii="Symbol" w:hAnsi="Symbol" w:hint="default"/>
+      </w:rPr>
+    </w:lvl>
+    <w:lvl w:ilvl="4" w:tplc="04160003" w:tentative="1">
+      <w:start w:val="1"/>
+      <w:numFmt w:val="bullet"/>
+      <w:lvlText w:val="o"/>
+      <w:lvlJc w:val="left"/>
+      <w:pPr>
+        <w:ind w:left="3600" w:hanging="360"/>
+      </w:pPr>
+      <w:rPr>
+        <w:rFonts w:ascii="Courier New" w:hAnsi="Courier New" w:cs="Courier New" w:hint="default"/>
+      </w:rPr>
+    </w:lvl>
+    <w:lvl w:ilvl="5" w:tplc="04160005" w:tentative="1">
+      <w:start w:val="1"/>
+      <w:numFmt w:val="bullet"/>
+      <w:lvlText w:val=""/>
+      <w:lvlJc w:val="left"/>
+      <w:pPr>
+        <w:ind w:left="4320" w:hanging="360"/>
+      </w:pPr>
+      <w:rPr>
+        <w:rFonts w:ascii="Wingdings" w:hAnsi="Wingdings" w:hint="default"/>
+      </w:rPr>
+    </w:lvl>
+    <w:lvl w:ilvl="6" w:tplc="04160001" w:tentative="1">
+      <w:start w:val="1"/>
+      <w:numFmt w:val="bullet"/>
+      <w:lvlText w:val=""/>
+      <w:lvlJc w:val="left"/>
+      <w:pPr>
+        <w:ind w:left="5040" w:hanging="360"/>
+      </w:pPr>
+      <w:rPr>
+        <w:rFonts w:ascii="Symbol" w:hAnsi="Symbol" w:hint="default"/>
+      </w:rPr>
+    </w:lvl>
+    <w:lvl w:ilvl="7" w:tplc="04160003" w:tentative="1">
+      <w:start w:val="1"/>
+      <w:numFmt w:val="bullet"/>
+      <w:lvlText w:val="o"/>
+      <w:lvlJc w:val="left"/>
+      <w:pPr>
+        <w:ind w:left="5760" w:hanging="360"/>
+      </w:pPr>
+      <w:rPr>
+        <w:rFonts w:ascii="Courier New" w:hAnsi="Courier New" w:cs="Courier New" w:hint="default"/>
+      </w:rPr>
+    </w:lvl>
+    <w:lvl w:ilvl="8" w:tplc="04160005" w:tentative="1">
+      <w:start w:val="1"/>
+      <w:numFmt w:val="bullet"/>
+      <w:lvlText w:val=""/>
+      <w:lvlJc w:val="left"/>
+      <w:pPr>
+        <w:ind w:left="6480" w:hanging="360"/>
+      </w:pPr>
+      <w:rPr>
+        <w:rFonts w:ascii="Wingdings" w:hAnsi="Wingdings" w:hint="default"/>
+      </w:rPr>
+    </w:lvl>
+  </w:abstractNum>
+  <w:abstractNum w:abstractNumId="4" w15:restartNumberingAfterBreak="0">
     <w:nsid w:val="08560BF7"/>
     <w:multiLevelType w:val="multilevel"/>
     <w:tmpl w:val="7F2078A8"/>
@@ -8315,7 +8706,7 @@
       </w:rPr>
     </w:lvl>
   </w:abstractNum>
-  <w:abstractNum w:abstractNumId="4" w15:restartNumberingAfterBreak="0">
+  <w:abstractNum w:abstractNumId="5" w15:restartNumberingAfterBreak="0">
     <w:nsid w:val="0FF849CD"/>
     <w:multiLevelType w:val="multilevel"/>
     <w:tmpl w:val="1D942076"/>
@@ -8460,7 +8851,7 @@
       </w:rPr>
     </w:lvl>
   </w:abstractNum>
-  <w:abstractNum w:abstractNumId="5" w15:restartNumberingAfterBreak="0">
+  <w:abstractNum w:abstractNumId="6" w15:restartNumberingAfterBreak="0">
     <w:nsid w:val="11B042DF"/>
     <w:multiLevelType w:val="multilevel"/>
     <w:tmpl w:val="ACE0BCBE"/>
@@ -8605,7 +8996,7 @@
       </w:rPr>
     </w:lvl>
   </w:abstractNum>
-  <w:abstractNum w:abstractNumId="6" w15:restartNumberingAfterBreak="0">
+  <w:abstractNum w:abstractNumId="7" w15:restartNumberingAfterBreak="0">
     <w:nsid w:val="1B984A21"/>
     <w:multiLevelType w:val="multilevel"/>
     <w:tmpl w:val="28BE7656"/>
@@ -8754,7 +9145,7 @@
       </w:rPr>
     </w:lvl>
   </w:abstractNum>
-  <w:abstractNum w:abstractNumId="7" w15:restartNumberingAfterBreak="0">
+  <w:abstractNum w:abstractNumId="8" w15:restartNumberingAfterBreak="0">
     <w:nsid w:val="2D5A0F2E"/>
     <w:multiLevelType w:val="hybridMultilevel"/>
     <w:tmpl w:val="34D2D38E"/>
@@ -8867,7 +9258,7 @@
       </w:rPr>
     </w:lvl>
   </w:abstractNum>
-  <w:abstractNum w:abstractNumId="8" w15:restartNumberingAfterBreak="0">
+  <w:abstractNum w:abstractNumId="9" w15:restartNumberingAfterBreak="0">
     <w:nsid w:val="2F7B4189"/>
     <w:multiLevelType w:val="multilevel"/>
     <w:tmpl w:val="ACE0BCBE"/>
@@ -9012,7 +9403,7 @@
       </w:rPr>
     </w:lvl>
   </w:abstractNum>
-  <w:abstractNum w:abstractNumId="9" w15:restartNumberingAfterBreak="0">
+  <w:abstractNum w:abstractNumId="10" w15:restartNumberingAfterBreak="0">
     <w:nsid w:val="33004186"/>
     <w:multiLevelType w:val="multilevel"/>
     <w:tmpl w:val="ACE0BCBE"/>
@@ -9157,7 +9548,7 @@
       </w:rPr>
     </w:lvl>
   </w:abstractNum>
-  <w:abstractNum w:abstractNumId="10" w15:restartNumberingAfterBreak="0">
+  <w:abstractNum w:abstractNumId="11" w15:restartNumberingAfterBreak="0">
     <w:nsid w:val="365068CF"/>
     <w:multiLevelType w:val="multilevel"/>
     <w:tmpl w:val="560EBE60"/>
@@ -9306,7 +9697,7 @@
       </w:rPr>
     </w:lvl>
   </w:abstractNum>
-  <w:abstractNum w:abstractNumId="11" w15:restartNumberingAfterBreak="0">
+  <w:abstractNum w:abstractNumId="12" w15:restartNumberingAfterBreak="0">
     <w:nsid w:val="37D24112"/>
     <w:multiLevelType w:val="multilevel"/>
     <w:tmpl w:val="1D8845A4"/>
@@ -9419,7 +9810,7 @@
       </w:rPr>
     </w:lvl>
   </w:abstractNum>
-  <w:abstractNum w:abstractNumId="12" w15:restartNumberingAfterBreak="0">
+  <w:abstractNum w:abstractNumId="13" w15:restartNumberingAfterBreak="0">
     <w:nsid w:val="3FD1662F"/>
     <w:multiLevelType w:val="multilevel"/>
     <w:tmpl w:val="C2329276"/>
@@ -9532,7 +9923,7 @@
       </w:rPr>
     </w:lvl>
   </w:abstractNum>
-  <w:abstractNum w:abstractNumId="13" w15:restartNumberingAfterBreak="0">
+  <w:abstractNum w:abstractNumId="14" w15:restartNumberingAfterBreak="0">
     <w:nsid w:val="415633C6"/>
     <w:multiLevelType w:val="hybridMultilevel"/>
     <w:tmpl w:val="C354E030"/>
@@ -9645,7 +10036,7 @@
       </w:rPr>
     </w:lvl>
   </w:abstractNum>
-  <w:abstractNum w:abstractNumId="14" w15:restartNumberingAfterBreak="0">
+  <w:abstractNum w:abstractNumId="15" w15:restartNumberingAfterBreak="0">
     <w:nsid w:val="42CE0AC5"/>
     <w:multiLevelType w:val="hybridMultilevel"/>
     <w:tmpl w:val="935466A6"/>
@@ -9731,7 +10122,7 @@
       </w:pPr>
     </w:lvl>
   </w:abstractNum>
-  <w:abstractNum w:abstractNumId="15" w15:restartNumberingAfterBreak="0">
+  <w:abstractNum w:abstractNumId="16" w15:restartNumberingAfterBreak="0">
     <w:nsid w:val="45051D5A"/>
     <w:multiLevelType w:val="multilevel"/>
     <w:tmpl w:val="64A463C2"/>
@@ -9844,7 +10235,7 @@
       </w:rPr>
     </w:lvl>
   </w:abstractNum>
-  <w:abstractNum w:abstractNumId="16" w15:restartNumberingAfterBreak="0">
+  <w:abstractNum w:abstractNumId="17" w15:restartNumberingAfterBreak="0">
     <w:nsid w:val="453D7A21"/>
     <w:multiLevelType w:val="multilevel"/>
     <w:tmpl w:val="37FADEC2"/>
@@ -9993,7 +10384,7 @@
       </w:rPr>
     </w:lvl>
   </w:abstractNum>
-  <w:abstractNum w:abstractNumId="17" w15:restartNumberingAfterBreak="0">
+  <w:abstractNum w:abstractNumId="18" w15:restartNumberingAfterBreak="0">
     <w:nsid w:val="51CE0811"/>
     <w:multiLevelType w:val="multilevel"/>
     <w:tmpl w:val="4F12F500"/>
@@ -10106,7 +10497,7 @@
       </w:rPr>
     </w:lvl>
   </w:abstractNum>
-  <w:abstractNum w:abstractNumId="18" w15:restartNumberingAfterBreak="0">
+  <w:abstractNum w:abstractNumId="19" w15:restartNumberingAfterBreak="0">
     <w:nsid w:val="537B6D33"/>
     <w:multiLevelType w:val="multilevel"/>
     <w:tmpl w:val="258CB062"/>
@@ -10255,7 +10646,7 @@
       </w:rPr>
     </w:lvl>
   </w:abstractNum>
-  <w:abstractNum w:abstractNumId="19" w15:restartNumberingAfterBreak="0">
+  <w:abstractNum w:abstractNumId="20" w15:restartNumberingAfterBreak="0">
     <w:nsid w:val="5F1450C1"/>
     <w:multiLevelType w:val="hybridMultilevel"/>
     <w:tmpl w:val="8170425A"/>
@@ -10368,7 +10759,7 @@
       </w:rPr>
     </w:lvl>
   </w:abstractNum>
-  <w:abstractNum w:abstractNumId="20" w15:restartNumberingAfterBreak="0">
+  <w:abstractNum w:abstractNumId="21" w15:restartNumberingAfterBreak="0">
     <w:nsid w:val="63FB5563"/>
     <w:multiLevelType w:val="multilevel"/>
     <w:tmpl w:val="F6CC9F64"/>
@@ -10517,7 +10908,7 @@
       </w:rPr>
     </w:lvl>
   </w:abstractNum>
-  <w:abstractNum w:abstractNumId="21" w15:restartNumberingAfterBreak="0">
+  <w:abstractNum w:abstractNumId="22" w15:restartNumberingAfterBreak="0">
     <w:nsid w:val="68DF716A"/>
     <w:multiLevelType w:val="multilevel"/>
     <w:tmpl w:val="ACE0BCBE"/>
@@ -10662,10 +11053,10 @@
       </w:rPr>
     </w:lvl>
   </w:abstractNum>
-  <w:abstractNum w:abstractNumId="22" w15:restartNumberingAfterBreak="0">
+  <w:abstractNum w:abstractNumId="23" w15:restartNumberingAfterBreak="0">
     <w:nsid w:val="69DF5BCA"/>
     <w:multiLevelType w:val="hybridMultilevel"/>
-    <w:tmpl w:val="57D86AB0"/>
+    <w:tmpl w:val="E278BD8C"/>
     <w:lvl w:ilvl="0" w:tplc="0416000F">
       <w:start w:val="1"/>
       <w:numFmt w:val="decimal"/>
@@ -10751,7 +11142,7 @@
       </w:pPr>
     </w:lvl>
   </w:abstractNum>
-  <w:abstractNum w:abstractNumId="23" w15:restartNumberingAfterBreak="0">
+  <w:abstractNum w:abstractNumId="24" w15:restartNumberingAfterBreak="0">
     <w:nsid w:val="72F61F81"/>
     <w:multiLevelType w:val="multilevel"/>
     <w:tmpl w:val="B908FE0C"/>
@@ -10900,7 +11291,7 @@
       </w:rPr>
     </w:lvl>
   </w:abstractNum>
-  <w:abstractNum w:abstractNumId="24" w15:restartNumberingAfterBreak="0">
+  <w:abstractNum w:abstractNumId="25" w15:restartNumberingAfterBreak="0">
     <w:nsid w:val="738F17EC"/>
     <w:multiLevelType w:val="multilevel"/>
     <w:tmpl w:val="F11C5008"/>
@@ -11049,7 +11440,7 @@
       </w:rPr>
     </w:lvl>
   </w:abstractNum>
-  <w:abstractNum w:abstractNumId="25" w15:restartNumberingAfterBreak="0">
+  <w:abstractNum w:abstractNumId="26" w15:restartNumberingAfterBreak="0">
     <w:nsid w:val="76D50C30"/>
     <w:multiLevelType w:val="multilevel"/>
     <w:tmpl w:val="67FE1452"/>
@@ -11198,89 +11589,92 @@
       </w:rPr>
     </w:lvl>
   </w:abstractNum>
-  <w:num w:numId="1">
+  <w:num w:numId="1" w16cid:durableId="937982853">
     <w:abstractNumId w:val="1"/>
   </w:num>
-  <w:num w:numId="2">
+  <w:num w:numId="2" w16cid:durableId="2031829156">
+    <w:abstractNumId w:val="13"/>
+  </w:num>
+  <w:num w:numId="3" w16cid:durableId="774178582">
+    <w:abstractNumId w:val="2"/>
+  </w:num>
+  <w:num w:numId="4" w16cid:durableId="518738954">
     <w:abstractNumId w:val="12"/>
   </w:num>
-  <w:num w:numId="3">
-    <w:abstractNumId w:val="2"/>
+  <w:num w:numId="5" w16cid:durableId="697436141">
+    <w:abstractNumId w:val="18"/>
   </w:num>
-  <w:num w:numId="4">
+  <w:num w:numId="6" w16cid:durableId="728580349">
+    <w:abstractNumId w:val="16"/>
+  </w:num>
+  <w:num w:numId="7" w16cid:durableId="824593276">
+    <w:abstractNumId w:val="8"/>
+  </w:num>
+  <w:num w:numId="8" w16cid:durableId="354115581">
+    <w:abstractNumId w:val="21"/>
+  </w:num>
+  <w:num w:numId="9" w16cid:durableId="1840656890">
+    <w:abstractNumId w:val="7"/>
+  </w:num>
+  <w:num w:numId="10" w16cid:durableId="1518153053">
+    <w:abstractNumId w:val="26"/>
+  </w:num>
+  <w:num w:numId="11" w16cid:durableId="1134563350">
+    <w:abstractNumId w:val="17"/>
+  </w:num>
+  <w:num w:numId="12" w16cid:durableId="1455178022">
+    <w:abstractNumId w:val="25"/>
+  </w:num>
+  <w:num w:numId="13" w16cid:durableId="1609198649">
+    <w:abstractNumId w:val="19"/>
+  </w:num>
+  <w:num w:numId="14" w16cid:durableId="1217203412">
+    <w:abstractNumId w:val="5"/>
+  </w:num>
+  <w:num w:numId="15" w16cid:durableId="1562712268">
     <w:abstractNumId w:val="11"/>
   </w:num>
-  <w:num w:numId="5">
-    <w:abstractNumId w:val="17"/>
+  <w:num w:numId="16" w16cid:durableId="860321098">
+    <w:abstractNumId w:val="6"/>
   </w:num>
-  <w:num w:numId="6">
+  <w:num w:numId="17" w16cid:durableId="1634942865">
+    <w:abstractNumId w:val="24"/>
+  </w:num>
+  <w:num w:numId="18" w16cid:durableId="1491025394">
+    <w:abstractNumId w:val="4"/>
+  </w:num>
+  <w:num w:numId="19" w16cid:durableId="75710835">
+    <w:abstractNumId w:val="14"/>
+  </w:num>
+  <w:num w:numId="20" w16cid:durableId="263540036">
+    <w:abstractNumId w:val="20"/>
+  </w:num>
+  <w:num w:numId="21" w16cid:durableId="1875969796">
+    <w:abstractNumId w:val="0"/>
+  </w:num>
+  <w:num w:numId="22" w16cid:durableId="2033219479">
     <w:abstractNumId w:val="15"/>
   </w:num>
-  <w:num w:numId="7">
-    <w:abstractNumId w:val="7"/>
+  <w:num w:numId="23" w16cid:durableId="824511135">
+    <w:abstractNumId w:val="23"/>
   </w:num>
-  <w:num w:numId="8">
-    <w:abstractNumId w:val="20"/>
+  <w:num w:numId="24" w16cid:durableId="541285086">
+    <w:abstractNumId w:val="22"/>
   </w:num>
-  <w:num w:numId="9">
-    <w:abstractNumId w:val="6"/>
-  </w:num>
-  <w:num w:numId="10">
-    <w:abstractNumId w:val="25"/>
-  </w:num>
-  <w:num w:numId="11">
-    <w:abstractNumId w:val="16"/>
-  </w:num>
-  <w:num w:numId="12">
-    <w:abstractNumId w:val="24"/>
-  </w:num>
-  <w:num w:numId="13">
-    <w:abstractNumId w:val="18"/>
-  </w:num>
-  <w:num w:numId="14">
-    <w:abstractNumId w:val="4"/>
-  </w:num>
-  <w:num w:numId="15">
+  <w:num w:numId="25" w16cid:durableId="160316641">
     <w:abstractNumId w:val="10"/>
   </w:num>
-  <w:num w:numId="16">
-    <w:abstractNumId w:val="5"/>
-  </w:num>
-  <w:num w:numId="17">
-    <w:abstractNumId w:val="23"/>
-  </w:num>
-  <w:num w:numId="18">
-    <w:abstractNumId w:val="3"/>
-  </w:num>
-  <w:num w:numId="19">
-    <w:abstractNumId w:val="13"/>
-  </w:num>
-  <w:num w:numId="20">
-    <w:abstractNumId w:val="19"/>
-  </w:num>
-  <w:num w:numId="21">
-    <w:abstractNumId w:val="0"/>
-  </w:num>
-  <w:num w:numId="22">
-    <w:abstractNumId w:val="14"/>
-  </w:num>
-  <w:num w:numId="23">
-    <w:abstractNumId w:val="22"/>
-  </w:num>
-  <w:num w:numId="24">
-    <w:abstractNumId w:val="21"/>
-  </w:num>
-  <w:num w:numId="25">
+  <w:num w:numId="26" w16cid:durableId="108358513">
     <w:abstractNumId w:val="9"/>
   </w:num>
-  <w:num w:numId="26">
-    <w:abstractNumId w:val="8"/>
+  <w:num w:numId="27" w16cid:durableId="2033411261">
+    <w:abstractNumId w:val="3"/>
   </w:num>
 </w:numbering>
 </file>
 
 <file path=word/styles.xml><?xml version="1.0" encoding="utf-8"?>
-<w:styles xmlns:mc="http://schemas.openxmlformats.org/markup-compatibility/2006" xmlns:r="http://schemas.openxmlformats.org/officeDocument/2006/relationships" xmlns:w="http://schemas.openxmlformats.org/wordprocessingml/2006/main" xmlns:w14="http://schemas.microsoft.com/office/word/2010/wordml" xmlns:w15="http://schemas.microsoft.com/office/word/2012/wordml" xmlns:w16se="http://schemas.microsoft.com/office/word/2015/wordml/symex" mc:Ignorable="w14 w15 w16se">
+<w:styles xmlns:mc="http://schemas.openxmlformats.org/markup-compatibility/2006" xmlns:r="http://schemas.openxmlformats.org/officeDocument/2006/relationships" xmlns:w="http://schemas.openxmlformats.org/wordprocessingml/2006/main" xmlns:w14="http://schemas.microsoft.com/office/word/2010/wordml" xmlns:w15="http://schemas.microsoft.com/office/word/2012/wordml" xmlns:w16cex="http://schemas.microsoft.com/office/word/2018/wordml/cex" xmlns:w16cid="http://schemas.microsoft.com/office/word/2016/wordml/cid" xmlns:w16="http://schemas.microsoft.com/office/word/2018/wordml" xmlns:w16du="http://schemas.microsoft.com/office/word/2023/wordml/word16du" xmlns:w16sdtdh="http://schemas.microsoft.com/office/word/2020/wordml/sdtdatahash" xmlns:w16sdtfl="http://schemas.microsoft.com/office/word/2024/wordml/sdtformatlock" xmlns:w16se="http://schemas.microsoft.com/office/word/2015/wordml/symex" mc:Ignorable="w14 w15 w16se w16cid w16 w16cex w16sdtdh w16sdtfl w16du">
   <w:docDefaults>
     <w:rPrDefault>
       <w:rPr>
@@ -11296,7 +11690,7 @@
       </w:pPr>
     </w:pPrDefault>
   </w:docDefaults>
-  <w:latentStyles w:defLockedState="0" w:defUIPriority="99" w:defSemiHidden="0" w:defUnhideWhenUsed="0" w:defQFormat="0" w:count="371">
+  <w:latentStyles w:defLockedState="0" w:defUIPriority="99" w:defSemiHidden="0" w:defUnhideWhenUsed="0" w:defQFormat="0" w:count="376">
     <w:lsdException w:name="Normal" w:uiPriority="0" w:qFormat="1"/>
     <w:lsdException w:name="heading 1" w:uiPriority="9" w:qFormat="1"/>
     <w:lsdException w:name="heading 2" w:semiHidden="1" w:uiPriority="9" w:unhideWhenUsed="1" w:qFormat="1"/>
@@ -11668,6 +12062,11 @@
     <w:lsdException w:name="List Table 5 Dark Accent 6" w:uiPriority="50"/>
     <w:lsdException w:name="List Table 6 Colorful Accent 6" w:uiPriority="51"/>
     <w:lsdException w:name="List Table 7 Colorful Accent 6" w:uiPriority="52"/>
+    <w:lsdException w:name="Mention" w:semiHidden="1" w:unhideWhenUsed="1"/>
+    <w:lsdException w:name="Smart Hyperlink" w:semiHidden="1" w:unhideWhenUsed="1"/>
+    <w:lsdException w:name="Hashtag" w:semiHidden="1" w:unhideWhenUsed="1"/>
+    <w:lsdException w:name="Unresolved Mention" w:semiHidden="1" w:unhideWhenUsed="1"/>
+    <w:lsdException w:name="Smart Link" w:semiHidden="1" w:unhideWhenUsed="1"/>
   </w:latentStyles>
   <w:style w:type="paragraph" w:default="1" w:styleId="Normal">
     <w:name w:val="Normal"/>

</xml_diff>